<commit_message>
Backport copyedit changes to ch14
</commit_message>
<xml_diff>
--- a/nostarch/docx/chapter14.docx
+++ b/nostarch/docx/chapter14.docx
@@ -439,7 +439,11 @@
         <w:t>opt-level</w:t>
       </w:r>
       <w:r>
-        <w:t xml:space="preserve"> setting controls the number of optimizations Rust will apply to your code, with a range of 0 to 3. Applying more optimizations extends compiling time, so if you’re in development and compiling your code often, you’ll want fewer optimizations to compile faster even if the resultant code runs slower. The default </w:t>
+        <w:t xml:space="preserve"> setting controls the number of optimizations Rust will apply to your code, with a range of 0 to 3. Applying more optimizations extends compiling time, so if you’re in development and compiling your code often, you’ll want fewer optimizations to </w:t>
+      </w:r>
+      <w:r>
+        <w:lastRenderedPageBreak/>
+        <w:t xml:space="preserve">compile faster even if the resultant code runs slower. The default </w:t>
       </w:r>
       <w:r>
         <w:rPr>
@@ -466,37 +470,374 @@
         <w:t>0</w:t>
       </w:r>
       <w:r>
-        <w:t xml:space="preserve">. When you’re ready to release your code, it’s best to spend more time compiling. You’ll only </w:t>
-      </w:r>
+        <w:t xml:space="preserve">. When you’re ready to release your code, it’s best to spend more time compiling. You’ll only compile in release mode once, but you’ll run the compiled program many times, so release mode trades longer compile time for code that runs faster. That is why the default </w:t>
+      </w:r>
+      <w:r>
+        <w:rPr>
+          <w:rStyle w:val="Literal"/>
+        </w:rPr>
+        <w:t>opt-level</w:t>
+      </w:r>
+      <w:r>
+        <w:t xml:space="preserve"> for the </w:t>
+      </w:r>
+      <w:r>
+        <w:rPr>
+          <w:rStyle w:val="Literal"/>
+        </w:rPr>
+        <w:t>release</w:t>
+      </w:r>
+      <w:r>
+        <w:t xml:space="preserve"> profile is </w:t>
+      </w:r>
+      <w:r>
+        <w:rPr>
+          <w:rStyle w:val="Literal"/>
+        </w:rPr>
+        <w:t>3</w:t>
+      </w:r>
+      <w:r>
+        <w:t>.</w:t>
+      </w:r>
+    </w:p>
+    <w:p>
+      <w:pPr>
+        <w:pStyle w:val="Body"/>
+      </w:pPr>
+      <w:r>
+        <w:t xml:space="preserve">You can override a default setting by adding a different value for it in </w:t>
+      </w:r>
+      <w:r>
+        <w:rPr>
+          <w:rStyle w:val="Italic"/>
+        </w:rPr>
+        <w:t>Cargo.toml</w:t>
+      </w:r>
+      <w:r>
+        <w:t xml:space="preserve">. For example, if we want to use optimization level 1 in the development profile, we can add these two lines to our project’s </w:t>
+      </w:r>
+      <w:r>
+        <w:rPr>
+          <w:rStyle w:val="Italic"/>
+        </w:rPr>
+        <w:t>Cargo.toml</w:t>
+      </w:r>
+      <w:r>
+        <w:t xml:space="preserve"> file:</w:t>
+      </w:r>
+    </w:p>
+    <w:p>
+      <w:pPr>
+        <w:pStyle w:val="CodeLabel"/>
+      </w:pPr>
+      <w:r>
+        <w:t>Cargo.toml</w:t>
+      </w:r>
+    </w:p>
+    <w:p>
+      <w:pPr>
+        <w:pStyle w:val="Code"/>
+      </w:pPr>
+      <w:r>
+        <w:t>[profile.dev]</w:t>
+      </w:r>
+    </w:p>
+    <w:p>
+      <w:pPr>
+        <w:pStyle w:val="Code"/>
+      </w:pPr>
+      <w:r>
+        <w:t>opt-level = 1</w:t>
+      </w:r>
+    </w:p>
+    <w:p>
+      <w:pPr>
+        <w:pStyle w:val="Body"/>
+      </w:pPr>
+      <w:r>
+        <w:t xml:space="preserve">This code overrides the default setting of </w:t>
+      </w:r>
+      <w:r>
+        <w:rPr>
+          <w:rStyle w:val="Literal"/>
+        </w:rPr>
+        <w:t>0</w:t>
+      </w:r>
+      <w:r>
+        <w:t xml:space="preserve">. Now when we run </w:t>
+      </w:r>
+      <w:r>
+        <w:rPr>
+          <w:rStyle w:val="Literal"/>
+        </w:rPr>
+        <w:t>cargo build</w:t>
+      </w:r>
+      <w:r>
+        <w:t xml:space="preserve">, Cargo will use the defaults for the </w:t>
+      </w:r>
+      <w:r>
+        <w:rPr>
+          <w:rStyle w:val="Literal"/>
+        </w:rPr>
+        <w:t>dev</w:t>
+      </w:r>
+      <w:r>
+        <w:t xml:space="preserve"> profile plus our customization to </w:t>
+      </w:r>
+      <w:r>
+        <w:rPr>
+          <w:rStyle w:val="Literal"/>
+        </w:rPr>
+        <w:t>opt-level</w:t>
+      </w:r>
+      <w:r>
+        <w:t xml:space="preserve">. Because we set </w:t>
+      </w:r>
+      <w:r>
+        <w:rPr>
+          <w:rStyle w:val="Literal"/>
+        </w:rPr>
+        <w:t>opt-level</w:t>
+      </w:r>
+      <w:r>
+        <w:t xml:space="preserve"> to </w:t>
+      </w:r>
+      <w:r>
+        <w:rPr>
+          <w:rStyle w:val="Literal"/>
+        </w:rPr>
+        <w:t>1</w:t>
+      </w:r>
+      <w:r>
+        <w:t>, Cargo will apply more optimizations than the default, but not as many as in a release build.</w:t>
+      </w:r>
+    </w:p>
+    <w:p>
+      <w:pPr>
+        <w:pStyle w:val="Body"/>
+      </w:pPr>
+      <w:r>
+        <w:t xml:space="preserve">For the full list of configuration options and defaults for each profile, see Cargo’s documentation at </w:t>
+      </w:r>
+      <w:r>
+        <w:rPr>
+          <w:rStyle w:val="LinkURL"/>
+        </w:rPr>
+        <w:t>https://doc.rust-lang.org/cargo/reference/profiles.html</w:t>
+      </w:r>
+      <w:r>
+        <w:t>.</w:t>
+      </w:r>
+    </w:p>
+    <w:p>
+      <w:pPr>
+        <w:pStyle w:val="HeadA"/>
+      </w:pPr>
+      <w:r>
+        <w:fldChar w:fldCharType="begin"/>
+      </w:r>
+      <w:r>
+        <w:instrText xml:space="preserve"> XE "package registry" </w:instrText>
+      </w:r>
+      <w:r>
+        <w:fldChar w:fldCharType="end"/>
+      </w:r>
+      <w:r>
+        <w:fldChar w:fldCharType="begin"/>
+      </w:r>
+      <w:r>
+        <w:instrText xml:space="preserve"> XE "registry" </w:instrText>
+      </w:r>
+      <w:r>
+        <w:fldChar w:fldCharType="end"/>
+      </w:r>
+      <w:r>
+        <w:fldChar w:fldCharType="begin"/>
+      </w:r>
+      <w:r>
+        <w:instrText xml:space="preserve"> XE "crates.io" </w:instrText>
+      </w:r>
+      <w:r>
+        <w:fldChar w:fldCharType="end"/>
+      </w:r>
+      <w:r>
+        <w:fldChar w:fldCharType="begin"/>
+      </w:r>
+      <w:r>
+        <w:instrText xml:space="preserve"> XE "crate:publishing" </w:instrText>
+      </w:r>
+      <w:r>
+        <w:fldChar w:fldCharType="end"/>
+      </w:r>
+      <w:r>
+        <w:fldChar w:fldCharType="begin"/>
+      </w:r>
+      <w:r>
+        <w:instrText xml:space="preserve"> XE "Cargo:commands" </w:instrText>
+      </w:r>
+      <w:r>
+        <w:fldChar w:fldCharType="end"/>
+      </w:r>
+      <w:r>
+        <w:fldChar w:fldCharType="begin"/>
+      </w:r>
+      <w:r>
+        <w:instrText xml:space="preserve"> XE "crates.io:publishing to" </w:instrText>
+      </w:r>
+      <w:r>
+        <w:fldChar w:fldCharType="end"/>
+      </w:r>
+      <w:bookmarkStart w:id="3" w:name="_Toc206168675"/>
+      <w:r>
+        <w:t>Publishing a Crate to Crates.io</w:t>
+      </w:r>
+      <w:bookmarkEnd w:id="3"/>
+    </w:p>
+    <w:p>
+      <w:pPr>
+        <w:pStyle w:val="Body"/>
+      </w:pPr>
+      <w:r>
+        <w:t xml:space="preserve">We’ve used packages from </w:t>
+      </w:r>
+      <w:r>
+        <w:rPr>
+          <w:rStyle w:val="LinkURL"/>
+        </w:rPr>
+        <w:t>https://crates.io</w:t>
+      </w:r>
+      <w:r>
+        <w:t xml:space="preserve"> as dependencies of our project, but you can also share your code with other people by publishing your own packages. The crate registry at </w:t>
+      </w:r>
+      <w:r>
+        <w:rPr>
+          <w:rStyle w:val="LinkURL"/>
+        </w:rPr>
+        <w:t>https://crates.io</w:t>
+      </w:r>
+      <w:r>
+        <w:t xml:space="preserve"> distributes the source code of your packages, so it primarily hosts code that is open source.</w:t>
+      </w:r>
+    </w:p>
+    <w:p>
+      <w:pPr>
+        <w:pStyle w:val="Body"/>
+      </w:pPr>
+      <w:r>
+        <w:t>Rust and Cargo have features that make your published package easier for people to find and use. We’ll talk about some of these features next and then explain how to publish a package.</w:t>
+      </w:r>
+    </w:p>
+    <w:p>
+      <w:pPr>
+        <w:pStyle w:val="HeadB"/>
+      </w:pPr>
       <w:r>
         <w:lastRenderedPageBreak/>
-        <w:t xml:space="preserve">compile in release mode once, but you’ll run the compiled program many times, so release mode trades longer compile time for code that runs faster. That is why the default </w:t>
-      </w:r>
-      <w:r>
-        <w:rPr>
-          <w:rStyle w:val="Literal"/>
-        </w:rPr>
-        <w:t>opt-level</w:t>
-      </w:r>
-      <w:r>
-        <w:t xml:space="preserve"> for the </w:t>
-      </w:r>
-      <w:r>
-        <w:rPr>
-          <w:rStyle w:val="Literal"/>
-        </w:rPr>
-        <w:t>release</w:t>
-      </w:r>
-      <w:r>
-        <w:t xml:space="preserve"> profile is </w:t>
-      </w:r>
-      <w:r>
-        <w:rPr>
-          <w:rStyle w:val="Literal"/>
+        <w:fldChar w:fldCharType="begin"/>
+      </w:r>
+      <w:r>
+        <w:instrText xml:space="preserve"> XE "documentation:comments" </w:instrText>
+      </w:r>
+      <w:r>
+        <w:fldChar w:fldCharType="end"/>
+      </w:r>
+      <w:r>
+        <w:fldChar w:fldCharType="begin"/>
+      </w:r>
+      <w:r>
+        <w:instrText xml:space="preserve"> XE "comments" </w:instrText>
+      </w:r>
+      <w:r>
+        <w:fldChar w:fldCharType="end"/>
+      </w:r>
+      <w:r>
+        <w:fldChar w:fldCharType="begin"/>
+      </w:r>
+      <w:r>
+        <w:instrText xml:space="preserve"> XE "Cargo:commands" </w:instrText>
+      </w:r>
+      <w:r>
+        <w:fldChar w:fldCharType="end"/>
+      </w:r>
+      <w:r>
+        <w:fldChar w:fldCharType="begin"/>
+      </w:r>
+      <w:r>
+        <w:instrText xml:space="preserve"> XE "documentation:writing" </w:instrText>
+      </w:r>
+      <w:r>
+        <w:fldChar w:fldCharType="end"/>
+      </w:r>
+      <w:bookmarkStart w:id="4" w:name="_Toc206168676"/>
+      <w:r>
+        <w:t>Making Useful Documentation Comments</w:t>
+      </w:r>
+      <w:bookmarkEnd w:id="4"/>
+    </w:p>
+    <w:p>
+      <w:pPr>
+        <w:pStyle w:val="Body"/>
+      </w:pPr>
+      <w:r>
+        <w:t xml:space="preserve">Accurately documenting your packages will help other users know how and when to use them, so it’s worth investing the time to write documentation. In </w:t>
+      </w:r>
+      <w:r>
+        <w:rPr>
+          <w:rStyle w:val="Xref"/>
+        </w:rPr>
+        <w:t>Chapter</w:t>
+      </w:r>
+      <w:r>
+        <w:rPr>
+          <w:rStyle w:val="Xref"/>
+        </w:rPr>
+        <w:t> </w:t>
+      </w:r>
+      <w:r>
+        <w:rPr>
+          <w:rStyle w:val="Xref"/>
         </w:rPr>
         <w:t>3</w:t>
       </w:r>
       <w:r>
+        <w:t xml:space="preserve">, we discussed how to comment Rust code using two slashes, </w:t>
+      </w:r>
+      <w:r>
+        <w:rPr>
+          <w:rStyle w:val="Literal"/>
+        </w:rPr>
+        <w:t>//</w:t>
+      </w:r>
+      <w:r>
+        <w:t xml:space="preserve">. Rust also has a particular kind of comment for documentation, known conveniently as a </w:t>
+      </w:r>
+      <w:bookmarkStart w:id="5" w:name="_Hlk208840451"/>
+      <w:r>
+        <w:rPr>
+          <w:rStyle w:val="Italic"/>
+        </w:rPr>
+        <w:t>documentation comment</w:t>
+      </w:r>
+      <w:bookmarkEnd w:id="5"/>
+      <w:r>
+        <w:t xml:space="preserve">, that will generate HTML documentation. The HTML displays the contents of documentation comments for public API items intended for programmers interested in knowing how to </w:t>
+      </w:r>
+      <w:r>
+        <w:rPr>
+          <w:rStyle w:val="Italic"/>
+        </w:rPr>
+        <w:t>use</w:t>
+      </w:r>
+      <w:r>
+        <w:t xml:space="preserve"> your crate as opposed to how your crate is </w:t>
+      </w:r>
+      <w:r>
+        <w:rPr>
+          <w:rStyle w:val="Italic"/>
+        </w:rPr>
+        <w:t>implemented</w:t>
+      </w:r>
+      <w:r>
         <w:t>.</w:t>
       </w:r>
     </w:p>
@@ -505,49 +846,216 @@
         <w:pStyle w:val="Body"/>
       </w:pPr>
       <w:r>
-        <w:t xml:space="preserve">You can override a default setting by adding a different value for it in </w:t>
+        <w:t xml:space="preserve">Documentation comments use three slashes, </w:t>
+      </w:r>
+      <w:r>
+        <w:rPr>
+          <w:rStyle w:val="Literal"/>
+        </w:rPr>
+        <w:t>///</w:t>
+      </w:r>
+      <w:r>
+        <w:t xml:space="preserve">, instead of two and support Markdown notation for formatting the text. Place documentation comments just before the item they’re documenting. Listing 14-1 shows documentation comments for an </w:t>
+      </w:r>
+      <w:r>
+        <w:rPr>
+          <w:rStyle w:val="Literal"/>
+        </w:rPr>
+        <w:t>add_one</w:t>
+      </w:r>
+      <w:r>
+        <w:t xml:space="preserve"> function in a crate named </w:t>
+      </w:r>
+      <w:r>
+        <w:rPr>
+          <w:rStyle w:val="Literal"/>
+        </w:rPr>
+        <w:t>my_crate</w:t>
+      </w:r>
+      <w:r>
+        <w:t>.</w:t>
+      </w:r>
+    </w:p>
+    <w:p>
+      <w:pPr>
+        <w:pStyle w:val="CodeLabel"/>
+      </w:pPr>
+      <w:r>
+        <w:t>src/lib.rs</w:t>
+      </w:r>
+    </w:p>
+    <w:p>
+      <w:pPr>
+        <w:pStyle w:val="Code"/>
+      </w:pPr>
+      <w:r>
+        <w:t>/// Adds one to the number given.</w:t>
+      </w:r>
+    </w:p>
+    <w:p>
+      <w:pPr>
+        <w:pStyle w:val="Code"/>
+      </w:pPr>
+      <w:r>
+        <w:t>///</w:t>
+      </w:r>
+    </w:p>
+    <w:p>
+      <w:pPr>
+        <w:pStyle w:val="Code"/>
+      </w:pPr>
+      <w:r>
+        <w:t>/// # Examples</w:t>
+      </w:r>
+    </w:p>
+    <w:p>
+      <w:pPr>
+        <w:pStyle w:val="Code"/>
+      </w:pPr>
+      <w:r>
+        <w:t>///</w:t>
+      </w:r>
+    </w:p>
+    <w:p>
+      <w:pPr>
+        <w:pStyle w:val="Code"/>
+      </w:pPr>
+      <w:r>
+        <w:t>/// ```</w:t>
+      </w:r>
+    </w:p>
+    <w:p>
+      <w:pPr>
+        <w:pStyle w:val="Code"/>
+      </w:pPr>
+      <w:r>
+        <w:t>/// let arg = 5;</w:t>
+      </w:r>
+    </w:p>
+    <w:p>
+      <w:pPr>
+        <w:pStyle w:val="Code"/>
+      </w:pPr>
+      <w:r>
+        <w:t>/// let answer = my_crate::add_one(arg);</w:t>
+      </w:r>
+    </w:p>
+    <w:p>
+      <w:pPr>
+        <w:pStyle w:val="Code"/>
+      </w:pPr>
+      <w:r>
+        <w:t>///</w:t>
+      </w:r>
+    </w:p>
+    <w:p>
+      <w:pPr>
+        <w:pStyle w:val="Code"/>
+      </w:pPr>
+      <w:r>
+        <w:t>/// assert_eq!(6, answer);</w:t>
+      </w:r>
+    </w:p>
+    <w:p>
+      <w:pPr>
+        <w:pStyle w:val="Code"/>
+      </w:pPr>
+      <w:r>
+        <w:t>/// ```</w:t>
+      </w:r>
+    </w:p>
+    <w:p>
+      <w:pPr>
+        <w:pStyle w:val="Code"/>
+      </w:pPr>
+      <w:r>
+        <w:t>pub fn add_one(x: i32) -&gt; i32 {</w:t>
+      </w:r>
+    </w:p>
+    <w:p>
+      <w:pPr>
+        <w:pStyle w:val="Code"/>
+      </w:pPr>
+      <w:r>
+        <w:t xml:space="preserve">    x + 1</w:t>
+      </w:r>
+    </w:p>
+    <w:p>
+      <w:pPr>
+        <w:pStyle w:val="Code"/>
+      </w:pPr>
+      <w:r>
+        <w:t>}</w:t>
+      </w:r>
+    </w:p>
+    <w:p>
+      <w:pPr>
+        <w:pStyle w:val="CodeListingCaption"/>
+      </w:pPr>
+      <w:r>
+        <w:t>A documentation comment for a function</w:t>
+      </w:r>
+    </w:p>
+    <w:p>
+      <w:pPr>
+        <w:pStyle w:val="Body"/>
+      </w:pPr>
+      <w:r>
+        <w:t xml:space="preserve">Here, we give a description of what the </w:t>
+      </w:r>
+      <w:r>
+        <w:rPr>
+          <w:rStyle w:val="Literal"/>
+        </w:rPr>
+        <w:t>add_one</w:t>
+      </w:r>
+      <w:r>
+        <w:t xml:space="preserve"> function does, start a section with the heading </w:t>
+      </w:r>
+      <w:r>
+        <w:rPr>
+          <w:rStyle w:val="Literal"/>
+        </w:rPr>
+        <w:t>Examples</w:t>
+      </w:r>
+      <w:r>
+        <w:t xml:space="preserve">, and then provide code that demonstrates how to use the </w:t>
+      </w:r>
+      <w:r>
+        <w:rPr>
+          <w:rStyle w:val="Literal"/>
+        </w:rPr>
+        <w:t>add_one</w:t>
+      </w:r>
+      <w:r>
+        <w:t xml:space="preserve"> function. We can generate the HTML documentation from this documentation comment by running </w:t>
+      </w:r>
+      <w:r>
+        <w:rPr>
+          <w:rStyle w:val="Literal"/>
+        </w:rPr>
+        <w:t>cargo doc</w:t>
+      </w:r>
+      <w:r>
+        <w:t xml:space="preserve">. This command runs the </w:t>
+      </w:r>
+      <w:r>
+        <w:rPr>
+          <w:rStyle w:val="Literal"/>
+        </w:rPr>
+        <w:t>rustdoc</w:t>
+      </w:r>
+      <w:r>
+        <w:t xml:space="preserve"> tool distributed with Rust and puts the generated HTML documentation in the </w:t>
       </w:r>
       <w:r>
         <w:rPr>
           <w:rStyle w:val="Italic"/>
         </w:rPr>
-        <w:t>Cargo.toml</w:t>
-      </w:r>
-      <w:r>
-        <w:t xml:space="preserve">. For example, if we want to use optimization level 1 in the development profile, we can add these two lines to our project’s </w:t>
-      </w:r>
-      <w:r>
-        <w:rPr>
-          <w:rStyle w:val="Italic"/>
-        </w:rPr>
-        <w:t>Cargo.toml</w:t>
-      </w:r>
-      <w:r>
-        <w:t xml:space="preserve"> file:</w:t>
-      </w:r>
-    </w:p>
-    <w:p>
-      <w:pPr>
-        <w:pStyle w:val="CodeLabel"/>
-      </w:pPr>
-      <w:r>
-        <w:t>Cargo.toml</w:t>
-      </w:r>
-    </w:p>
-    <w:p>
-      <w:pPr>
-        <w:pStyle w:val="Code"/>
-      </w:pPr>
-      <w:r>
-        <w:t>[profile.dev]</w:t>
-      </w:r>
-    </w:p>
-    <w:p>
-      <w:pPr>
-        <w:pStyle w:val="Code"/>
-      </w:pPr>
-      <w:r>
-        <w:t>opt-level = 1</w:t>
+        <w:t>target/doc</w:t>
+      </w:r>
+      <w:r>
+        <w:t xml:space="preserve"> directory.</w:t>
       </w:r>
     </w:p>
     <w:p>
@@ -555,524 +1063,20 @@
         <w:pStyle w:val="Body"/>
       </w:pPr>
       <w:r>
-        <w:t xml:space="preserve">This code overrides the default setting of </w:t>
-      </w:r>
-      <w:r>
-        <w:rPr>
-          <w:rStyle w:val="Literal"/>
-        </w:rPr>
-        <w:t>0</w:t>
-      </w:r>
-      <w:r>
-        <w:t xml:space="preserve">. Now when we run </w:t>
-      </w:r>
-      <w:r>
-        <w:rPr>
-          <w:rStyle w:val="Literal"/>
-        </w:rPr>
-        <w:t>cargo build</w:t>
-      </w:r>
-      <w:r>
-        <w:t xml:space="preserve">, Cargo will use the defaults for the </w:t>
-      </w:r>
-      <w:r>
-        <w:rPr>
-          <w:rStyle w:val="Literal"/>
-        </w:rPr>
-        <w:t>dev</w:t>
-      </w:r>
-      <w:r>
-        <w:t xml:space="preserve"> profile plus our customization to </w:t>
-      </w:r>
-      <w:r>
-        <w:rPr>
-          <w:rStyle w:val="Literal"/>
-        </w:rPr>
-        <w:t>opt-level</w:t>
-      </w:r>
-      <w:r>
-        <w:t xml:space="preserve">. Because we set </w:t>
-      </w:r>
-      <w:r>
-        <w:rPr>
-          <w:rStyle w:val="Literal"/>
-        </w:rPr>
-        <w:t>opt-level</w:t>
-      </w:r>
-      <w:r>
-        <w:t xml:space="preserve"> to </w:t>
-      </w:r>
-      <w:r>
-        <w:rPr>
-          <w:rStyle w:val="Literal"/>
-        </w:rPr>
-        <w:t>1</w:t>
-      </w:r>
-      <w:r>
-        <w:t>, Cargo will apply more optimizations than the default, but not as many as in a release build.</w:t>
-      </w:r>
-    </w:p>
-    <w:p>
-      <w:pPr>
-        <w:pStyle w:val="Body"/>
-      </w:pPr>
-      <w:r>
-        <w:t xml:space="preserve">For the full list of configuration options and defaults for each profile, see Cargo’s documentation at </w:t>
-      </w:r>
-      <w:r>
-        <w:rPr>
-          <w:rStyle w:val="LinkURL"/>
-        </w:rPr>
-        <w:t>https://doc.rust-lang.org/cargo/reference/profiles.html</w:t>
-      </w:r>
-      <w:r>
-        <w:t>.</w:t>
-      </w:r>
-    </w:p>
-    <w:p>
-      <w:pPr>
-        <w:pStyle w:val="HeadA"/>
-      </w:pPr>
-      <w:r>
-        <w:fldChar w:fldCharType="begin"/>
-      </w:r>
-      <w:r>
-        <w:instrText xml:space="preserve"> XE "package registry" </w:instrText>
-      </w:r>
-      <w:r>
-        <w:fldChar w:fldCharType="end"/>
-      </w:r>
-      <w:r>
-        <w:fldChar w:fldCharType="begin"/>
-      </w:r>
-      <w:r>
-        <w:instrText xml:space="preserve"> XE "registry" </w:instrText>
-      </w:r>
-      <w:r>
-        <w:fldChar w:fldCharType="end"/>
-      </w:r>
-      <w:r>
-        <w:fldChar w:fldCharType="begin"/>
-      </w:r>
-      <w:r>
-        <w:instrText xml:space="preserve"> XE "crates.io" </w:instrText>
-      </w:r>
-      <w:r>
-        <w:fldChar w:fldCharType="end"/>
-      </w:r>
-      <w:r>
-        <w:fldChar w:fldCharType="begin"/>
-      </w:r>
-      <w:r>
-        <w:instrText xml:space="preserve"> XE "crate:publishing" </w:instrText>
-      </w:r>
-      <w:r>
-        <w:fldChar w:fldCharType="end"/>
-      </w:r>
-      <w:r>
-        <w:fldChar w:fldCharType="begin"/>
-      </w:r>
-      <w:r>
-        <w:instrText xml:space="preserve"> XE "Cargo:commands" </w:instrText>
-      </w:r>
-      <w:r>
-        <w:fldChar w:fldCharType="end"/>
-      </w:r>
-      <w:r>
-        <w:fldChar w:fldCharType="begin"/>
-      </w:r>
-      <w:r>
-        <w:instrText xml:space="preserve"> XE "crates.io:publishing to" </w:instrText>
-      </w:r>
-      <w:r>
-        <w:fldChar w:fldCharType="end"/>
-      </w:r>
-      <w:bookmarkStart w:id="3" w:name="_Toc206168675"/>
-      <w:r>
-        <w:t>Publishing a Crate to Crates.io</w:t>
-      </w:r>
-      <w:bookmarkEnd w:id="3"/>
-    </w:p>
-    <w:p>
-      <w:pPr>
-        <w:pStyle w:val="Body"/>
-      </w:pPr>
-      <w:r>
-        <w:t xml:space="preserve">We’ve used packages from </w:t>
-      </w:r>
-      <w:r>
-        <w:rPr>
-          <w:rStyle w:val="LinkURL"/>
-        </w:rPr>
-        <w:t>https://crates.io</w:t>
-      </w:r>
-      <w:r>
-        <w:t xml:space="preserve"> as dependencies of our project, but you can also share your code with other people by publishing your own packages. The crate registry at </w:t>
-      </w:r>
-      <w:r>
-        <w:rPr>
-          <w:rStyle w:val="LinkURL"/>
-        </w:rPr>
-        <w:t>https://crates.io</w:t>
-      </w:r>
-      <w:r>
-        <w:t xml:space="preserve"> distributes the source code of your packages, so it primarily hosts code that is open source.</w:t>
-      </w:r>
-    </w:p>
-    <w:p>
-      <w:pPr>
-        <w:pStyle w:val="Body"/>
-      </w:pPr>
-      <w:r>
-        <w:t>Rust and Cargo have features that make your published package easier for people to find and use. We’ll talk about some of these features next and then explain how to publish a package.</w:t>
-      </w:r>
-    </w:p>
-    <w:p>
-      <w:pPr>
-        <w:pStyle w:val="HeadB"/>
-      </w:pPr>
-      <w:r>
-        <w:fldChar w:fldCharType="begin"/>
-      </w:r>
-      <w:r>
-        <w:instrText xml:space="preserve"> XE "documentation:comments" </w:instrText>
-      </w:r>
-      <w:r>
-        <w:fldChar w:fldCharType="end"/>
-      </w:r>
-      <w:r>
-        <w:fldChar w:fldCharType="begin"/>
-      </w:r>
-      <w:r>
-        <w:instrText xml:space="preserve"> XE "comments" </w:instrText>
-      </w:r>
-      <w:r>
-        <w:fldChar w:fldCharType="end"/>
-      </w:r>
-      <w:r>
-        <w:fldChar w:fldCharType="begin"/>
-      </w:r>
-      <w:r>
-        <w:instrText xml:space="preserve"> XE "Cargo:commands" </w:instrText>
-      </w:r>
-      <w:r>
-        <w:fldChar w:fldCharType="end"/>
-      </w:r>
-      <w:r>
-        <w:fldChar w:fldCharType="begin"/>
-      </w:r>
-      <w:r>
-        <w:instrText xml:space="preserve"> XE "documentation:writing" </w:instrText>
-      </w:r>
-      <w:r>
-        <w:fldChar w:fldCharType="end"/>
-      </w:r>
-      <w:bookmarkStart w:id="4" w:name="_Toc206168676"/>
-      <w:r>
-        <w:t>Making Useful Documentation Comments</w:t>
-      </w:r>
-      <w:bookmarkEnd w:id="4"/>
-    </w:p>
-    <w:p>
-      <w:pPr>
-        <w:pStyle w:val="Body"/>
-      </w:pPr>
-      <w:r>
-        <w:t xml:space="preserve">Accurately documenting your packages will help other users know how and when to use them, so it’s worth investing the time to write documentation. In </w:t>
-      </w:r>
-      <w:r>
-        <w:rPr>
-          <w:rStyle w:val="Xref"/>
-        </w:rPr>
-        <w:t>Chapter</w:t>
-      </w:r>
-      <w:r>
-        <w:rPr>
-          <w:rStyle w:val="Xref"/>
-        </w:rPr>
-        <w:t> </w:t>
-      </w:r>
-      <w:r>
-        <w:rPr>
-          <w:rStyle w:val="Xref"/>
-        </w:rPr>
-        <w:t>3</w:t>
-      </w:r>
-      <w:r>
-        <w:t xml:space="preserve">, we discussed how to comment Rust code using two slashes, </w:t>
-      </w:r>
-      <w:r>
-        <w:rPr>
-          <w:rStyle w:val="Literal"/>
-        </w:rPr>
-        <w:t>//</w:t>
-      </w:r>
-      <w:r>
-        <w:t xml:space="preserve">. Rust also has a particular kind of comment for documentation, known conveniently as a </w:t>
-      </w:r>
-      <w:bookmarkStart w:id="5" w:name="_Hlk208840451"/>
-      <w:r>
-        <w:rPr>
-          <w:rStyle w:val="Italic"/>
-        </w:rPr>
-        <w:t>documentation comment</w:t>
-      </w:r>
-      <w:bookmarkEnd w:id="5"/>
-      <w:r>
-        <w:t xml:space="preserve">, that will generate HTML documentation. The HTML displays the contents of documentation comments for public API items intended for programmers interested in knowing how to </w:t>
-      </w:r>
-      <w:r>
-        <w:rPr>
-          <w:rStyle w:val="Italic"/>
-        </w:rPr>
-        <w:t>use</w:t>
-      </w:r>
-      <w:r>
-        <w:t xml:space="preserve"> your crate as opposed to how your crate is </w:t>
-      </w:r>
-      <w:r>
-        <w:rPr>
-          <w:rStyle w:val="Italic"/>
-        </w:rPr>
-        <w:t>implemented</w:t>
-      </w:r>
-      <w:r>
-        <w:t>.</w:t>
-      </w:r>
-    </w:p>
-    <w:p>
-      <w:pPr>
-        <w:pStyle w:val="Body"/>
-      </w:pPr>
+        <w:t xml:space="preserve">For convenience, running </w:t>
+      </w:r>
+      <w:r>
+        <w:rPr>
+          <w:rStyle w:val="Literal"/>
+        </w:rPr>
+        <w:t>cargo doc --open</w:t>
+      </w:r>
+      <w:r>
+        <w:t xml:space="preserve"> will build the HTML for your current crate’s documentation (as well as the documentation for all of your crate’s dependencies) and open the </w:t>
+      </w:r>
       <w:r>
         <w:lastRenderedPageBreak/>
-        <w:t xml:space="preserve">Documentation comments use three slashes, </w:t>
-      </w:r>
-      <w:r>
-        <w:rPr>
-          <w:rStyle w:val="Literal"/>
-        </w:rPr>
-        <w:t>///</w:t>
-      </w:r>
-      <w:r>
-        <w:t xml:space="preserve">, instead of two and support Markdown notation for formatting the text. Place documentation comments just before the item they’re documenting. Listing 14-1 shows documentation comments for an </w:t>
-      </w:r>
-      <w:r>
-        <w:rPr>
-          <w:rStyle w:val="Literal"/>
-        </w:rPr>
-        <w:t>add_one</w:t>
-      </w:r>
-      <w:r>
-        <w:t xml:space="preserve"> function in a crate named </w:t>
-      </w:r>
-      <w:r>
-        <w:rPr>
-          <w:rStyle w:val="Literal"/>
-        </w:rPr>
-        <w:t>my_crate</w:t>
-      </w:r>
-      <w:r>
-        <w:t>.</w:t>
-      </w:r>
-    </w:p>
-    <w:p>
-      <w:pPr>
-        <w:pStyle w:val="CodeLabel"/>
-      </w:pPr>
-      <w:r>
-        <w:t>src/lib.rs</w:t>
-      </w:r>
-    </w:p>
-    <w:p>
-      <w:pPr>
-        <w:pStyle w:val="Code"/>
-      </w:pPr>
-      <w:r>
-        <w:t>/// Adds one to the number given.</w:t>
-      </w:r>
-    </w:p>
-    <w:p>
-      <w:pPr>
-        <w:pStyle w:val="Code"/>
-      </w:pPr>
-      <w:r>
-        <w:t>///</w:t>
-      </w:r>
-    </w:p>
-    <w:p>
-      <w:pPr>
-        <w:pStyle w:val="Code"/>
-      </w:pPr>
-      <w:r>
-        <w:t>/// # Examples</w:t>
-      </w:r>
-    </w:p>
-    <w:p>
-      <w:pPr>
-        <w:pStyle w:val="Code"/>
-      </w:pPr>
-      <w:r>
-        <w:t>///</w:t>
-      </w:r>
-    </w:p>
-    <w:p>
-      <w:pPr>
-        <w:pStyle w:val="Code"/>
-      </w:pPr>
-      <w:r>
-        <w:t>/// ```</w:t>
-      </w:r>
-    </w:p>
-    <w:p>
-      <w:pPr>
-        <w:pStyle w:val="Code"/>
-      </w:pPr>
-      <w:r>
-        <w:t>/// let arg = 5;</w:t>
-      </w:r>
-    </w:p>
-    <w:p>
-      <w:pPr>
-        <w:pStyle w:val="Code"/>
-      </w:pPr>
-      <w:r>
-        <w:t>/// let answer = my_crate::add_one(arg);</w:t>
-      </w:r>
-    </w:p>
-    <w:p>
-      <w:pPr>
-        <w:pStyle w:val="Code"/>
-      </w:pPr>
-      <w:r>
-        <w:t>///</w:t>
-      </w:r>
-    </w:p>
-    <w:p>
-      <w:pPr>
-        <w:pStyle w:val="Code"/>
-      </w:pPr>
-      <w:r>
-        <w:t>/// assert_eq!(6, answer);</w:t>
-      </w:r>
-    </w:p>
-    <w:p>
-      <w:pPr>
-        <w:pStyle w:val="Code"/>
-      </w:pPr>
-      <w:r>
-        <w:t>/// ```</w:t>
-      </w:r>
-    </w:p>
-    <w:p>
-      <w:pPr>
-        <w:pStyle w:val="Code"/>
-      </w:pPr>
-      <w:r>
-        <w:t>pub fn add_one(x: i32) -&gt; i32 {</w:t>
-      </w:r>
-    </w:p>
-    <w:p>
-      <w:pPr>
-        <w:pStyle w:val="Code"/>
-      </w:pPr>
-      <w:r>
-        <w:t xml:space="preserve">    x + 1</w:t>
-      </w:r>
-    </w:p>
-    <w:p>
-      <w:pPr>
-        <w:pStyle w:val="Code"/>
-      </w:pPr>
-      <w:r>
-        <w:t>}</w:t>
-      </w:r>
-    </w:p>
-    <w:p>
-      <w:pPr>
-        <w:pStyle w:val="CodeListingCaption"/>
-      </w:pPr>
-      <w:r>
-        <w:t>A documentation comment for a function</w:t>
-      </w:r>
-    </w:p>
-    <w:p>
-      <w:pPr>
-        <w:pStyle w:val="Body"/>
-      </w:pPr>
-      <w:r>
-        <w:t xml:space="preserve">Here, we give a description of what the </w:t>
-      </w:r>
-      <w:r>
-        <w:rPr>
-          <w:rStyle w:val="Literal"/>
-        </w:rPr>
-        <w:t>add_one</w:t>
-      </w:r>
-      <w:r>
-        <w:t xml:space="preserve"> function does, start a section with the heading </w:t>
-      </w:r>
-      <w:r>
-        <w:rPr>
-          <w:rStyle w:val="Literal"/>
-        </w:rPr>
-        <w:t>Examples</w:t>
-      </w:r>
-      <w:r>
-        <w:t xml:space="preserve">, and then provide code that demonstrates how to use the </w:t>
-      </w:r>
-      <w:r>
-        <w:rPr>
-          <w:rStyle w:val="Literal"/>
-        </w:rPr>
-        <w:t>add_one</w:t>
-      </w:r>
-      <w:r>
-        <w:t xml:space="preserve"> function. We can generate the HTML documentation from this documentation comment by running </w:t>
-      </w:r>
-      <w:r>
-        <w:rPr>
-          <w:rStyle w:val="Literal"/>
-        </w:rPr>
-        <w:t>cargo doc</w:t>
-      </w:r>
-      <w:r>
-        <w:t xml:space="preserve">. This command runs the </w:t>
-      </w:r>
-      <w:r>
-        <w:rPr>
-          <w:rStyle w:val="Literal"/>
-        </w:rPr>
-        <w:t>rustdoc</w:t>
-      </w:r>
-      <w:r>
-        <w:t xml:space="preserve"> tool distributed with Rust and puts the generated HTML documentation in the </w:t>
-      </w:r>
-      <w:r>
-        <w:rPr>
-          <w:rStyle w:val="Italic"/>
-        </w:rPr>
-        <w:t>target/doc</w:t>
-      </w:r>
-      <w:r>
-        <w:t xml:space="preserve"> directory.</w:t>
-      </w:r>
-    </w:p>
-    <w:p>
-      <w:pPr>
-        <w:pStyle w:val="Body"/>
-      </w:pPr>
-      <w:r>
-        <w:t xml:space="preserve">For convenience, running </w:t>
-      </w:r>
-      <w:r>
-        <w:rPr>
-          <w:rStyle w:val="Literal"/>
-        </w:rPr>
-        <w:t>cargo doc --open</w:t>
-      </w:r>
-      <w:r>
-        <w:t xml:space="preserve"> will build the HTML for your current crate’s documentation (as well as the documentation for all of your crate’s dependencies) and open the result in a web browser. Navigate to the </w:t>
+        <w:t xml:space="preserve">result in a web browser. Navigate to the </w:t>
       </w:r>
       <w:r>
         <w:rPr>
@@ -1130,7 +1134,6 @@
           <w:noProof/>
           <w14:ligatures w14:val="standardContextual"/>
         </w:rPr>
-        <w:lastRenderedPageBreak/>
         <w:drawing>
           <wp:inline distT="0" distB="0" distL="0" distR="0" wp14:anchorId="6BC3E90D" wp14:editId="4AABA3DE">
             <wp:extent cx="4065383" cy="2105660"/>
@@ -1322,7 +1325,11 @@
         <w:t>Chapter 20</w:t>
       </w:r>
       <w:r>
-        <w:t>), there should be a section explaining why the function is unsafe and covering the invariants that the function expects callers to uphold.</w:t>
+        <w:t xml:space="preserve">), there should be a section explaining why the function is </w:t>
+      </w:r>
+      <w:r>
+        <w:lastRenderedPageBreak/>
+        <w:t>unsafe and covering the invariants that the function expects callers to uphold.</w:t>
       </w:r>
     </w:p>
     <w:p>
@@ -1338,7 +1345,6 @@
         <w:pStyle w:val="HeadC"/>
       </w:pPr>
       <w:r>
-        <w:lastRenderedPageBreak/>
         <w:fldChar w:fldCharType="begin"/>
       </w:r>
       <w:r>
@@ -1410,10 +1416,7 @@
       </w:del>
       <w:ins w:id="13" w:author="Audrey Doyle" w:date="2025-09-15T14:56:00Z" w16du:dateUtc="2025-09-15T18:56:00Z">
         <w:r>
-          <w:t>R</w:t>
-        </w:r>
-        <w:r>
-          <w:t xml:space="preserve">unning </w:t>
+          <w:t xml:space="preserve">Running </w:t>
         </w:r>
       </w:ins>
       <w:r>
@@ -1481,10 +1484,34 @@
     <w:p>
       <w:pPr>
         <w:pStyle w:val="Code"/>
-      </w:pPr>
-      <w:r>
-        <w:t>test result: ok. 1 passed; 0 failed; 0 ignored; 0 measured; 0</w:t>
-      </w:r>
+        <w:rPr>
+          <w:ins w:id="14" w:author="Carol Nichols" w:date="2025-10-02T21:05:00Z" w16du:dateUtc="2025-10-03T01:05:00Z"/>
+        </w:rPr>
+      </w:pPr>
+      <w:r>
+        <w:t>test result: ok. 1 passed; 0 failed; 0 ignored; 0 measured;</w:t>
+      </w:r>
+    </w:p>
+    <w:p>
+      <w:pPr>
+        <w:pStyle w:val="Code"/>
+        <w:rPr>
+          <w:del w:id="15" w:author="Carol Nichols" w:date="2025-10-02T21:05:00Z" w16du:dateUtc="2025-10-03T01:05:00Z"/>
+        </w:rPr>
+      </w:pPr>
+      <w:del w:id="16" w:author="Carol Nichols" w:date="2025-10-02T21:05:00Z" w16du:dateUtc="2025-10-03T01:05:00Z">
+        <w:r>
+          <w:delText xml:space="preserve"> </w:delText>
+        </w:r>
+      </w:del>
+      <w:r>
+        <w:t>0</w:t>
+      </w:r>
+      <w:ins w:id="17" w:author="Carol Nichols" w:date="2025-10-02T21:05:00Z" w16du:dateUtc="2025-10-03T01:05:00Z">
+        <w:r>
+          <w:t xml:space="preserve"> </w:t>
+        </w:r>
+      </w:ins>
     </w:p>
     <w:p>
       <w:pPr>
@@ -1501,7 +1528,7 @@
       <w:r>
         <w:t xml:space="preserve">Now, if we change either the function or the example so </w:t>
       </w:r>
-      <w:ins w:id="14" w:author="Audrey Doyle" w:date="2025-09-15T14:57:00Z" w16du:dateUtc="2025-09-15T18:57:00Z">
+      <w:ins w:id="18" w:author="Audrey Doyle" w:date="2025-09-15T14:57:00Z" w16du:dateUtc="2025-09-15T18:57:00Z">
         <w:r>
           <w:t xml:space="preserve">that </w:t>
         </w:r>
@@ -1532,14 +1559,14 @@
       <w:pPr>
         <w:pStyle w:val="HeadC"/>
       </w:pPr>
-      <w:bookmarkStart w:id="15" w:name="_Toc206168679"/>
+      <w:bookmarkStart w:id="19" w:name="_Toc206168679"/>
       <w:r>
         <w:t>Contained Item</w:t>
       </w:r>
       <w:r>
         <w:t xml:space="preserve"> Comments</w:t>
       </w:r>
-      <w:bookmarkEnd w:id="15"/>
+      <w:bookmarkEnd w:id="19"/>
     </w:p>
     <w:p>
       <w:pPr>
@@ -1650,6 +1677,7 @@
         <w:pStyle w:val="Code"/>
       </w:pPr>
       <w:r>
+        <w:lastRenderedPageBreak/>
         <w:t>//!</w:t>
       </w:r>
     </w:p>
@@ -1715,7 +1743,6 @@
         <w:pStyle w:val="Body"/>
       </w:pPr>
       <w:r>
-        <w:lastRenderedPageBreak/>
         <w:t xml:space="preserve">Notice there isn’t any code after the last line that begins with </w:t>
       </w:r>
       <w:r>
@@ -1909,6 +1936,7 @@
         <w:pStyle w:val="HeadB"/>
       </w:pPr>
       <w:r>
+        <w:lastRenderedPageBreak/>
         <w:fldChar w:fldCharType="begin"/>
       </w:r>
       <w:r>
@@ -1944,11 +1972,11 @@
       <w:r>
         <w:fldChar w:fldCharType="end"/>
       </w:r>
-      <w:bookmarkStart w:id="16" w:name="_Toc206168680"/>
+      <w:bookmarkStart w:id="20" w:name="_Toc206168680"/>
       <w:r>
         <w:t>Exporting a Convenient Public API</w:t>
       </w:r>
-      <w:bookmarkEnd w:id="16"/>
+      <w:bookmarkEnd w:id="20"/>
     </w:p>
     <w:p>
       <w:pPr>
@@ -2002,11 +2030,7 @@
         <w:t>use</w:t>
       </w:r>
       <w:r>
-        <w:t xml:space="preserve"> keyword. However, the structure that makes sense to you while you’re developing a crate might not be very convenient for your users. You might want to organize your structs in a hierarchy containing multiple levels, but then people who want to use a type </w:t>
-      </w:r>
-      <w:r>
-        <w:lastRenderedPageBreak/>
-        <w:t xml:space="preserve">you’ve defined deep in the hierarchy might have trouble finding out that type exists. They might also be annoyed at having to enter </w:t>
+        <w:t xml:space="preserve"> keyword. However, the structure that makes sense to you while you’re developing a crate might not be very convenient for your users. You might want to organize your structs in a hierarchy containing multiple levels, but then people who want to use a type you’ve defined deep in the hierarchy might have trouble finding out that type exists. They might also be annoyed at having to enter </w:t>
       </w:r>
       <w:r>
         <w:rPr>
@@ -2109,17 +2133,14 @@
       <w:r>
         <w:t xml:space="preserve"> convenient for others to use from another library, you don’t have to rearrange your internal organization: </w:t>
       </w:r>
-      <w:del w:id="17" w:author="Audrey Doyle" w:date="2025-09-15T14:59:00Z" w16du:dateUtc="2025-09-15T18:59:00Z">
+      <w:del w:id="21" w:author="Audrey Doyle" w:date="2025-09-15T14:59:00Z" w16du:dateUtc="2025-09-15T18:59:00Z">
         <w:r>
           <w:delText>instead</w:delText>
         </w:r>
       </w:del>
-      <w:ins w:id="18" w:author="Audrey Doyle" w:date="2025-09-15T14:59:00Z" w16du:dateUtc="2025-09-15T18:59:00Z">
+      <w:ins w:id="22" w:author="Audrey Doyle" w:date="2025-09-15T14:59:00Z" w16du:dateUtc="2025-09-15T18:59:00Z">
         <w:r>
-          <w:t>I</w:t>
-        </w:r>
-        <w:r>
-          <w:t>nstead</w:t>
+          <w:t>Instead</w:t>
         </w:r>
       </w:ins>
       <w:r>
@@ -2309,6 +2330,7 @@
         <w:pStyle w:val="Code"/>
       </w:pPr>
       <w:r>
+        <w:lastRenderedPageBreak/>
         <w:t xml:space="preserve">    /// The secondary colors according to the RYB color model.</w:t>
       </w:r>
     </w:p>
@@ -2445,7 +2467,6 @@
         <w:pStyle w:val="CodeListingCaption"/>
       </w:pPr>
       <w:r>
-        <w:lastRenderedPageBreak/>
         <w:t xml:space="preserve">An </w:t>
       </w:r>
       <w:r>
@@ -2690,7 +2711,11 @@
         <w:t>art</w:t>
       </w:r>
       <w:r>
-        <w:t xml:space="preserve"> into scope, specifying the module structure that’s currently defined. Listing 14-4 shows an example of a crate that uses the </w:t>
+        <w:t xml:space="preserve"> into scope, specifying the </w:t>
+      </w:r>
+      <w:r>
+        <w:lastRenderedPageBreak/>
+        <w:t xml:space="preserve">module structure that’s currently defined. Listing 14-4 shows an example of a crate that uses the </w:t>
       </w:r>
       <w:r>
         <w:rPr>
@@ -2856,311 +2881,308 @@
         <w:t>utils</w:t>
       </w:r>
       <w:r>
-        <w:t xml:space="preserve"> module. The module structure of </w:t>
-      </w:r>
+        <w:t xml:space="preserve"> module. The module structure of the </w:t>
+      </w:r>
+      <w:r>
+        <w:rPr>
+          <w:rStyle w:val="Literal"/>
+        </w:rPr>
+        <w:t>art</w:t>
+      </w:r>
+      <w:r>
+        <w:t xml:space="preserve"> crate is more relevant to developers working on the </w:t>
+      </w:r>
+      <w:r>
+        <w:rPr>
+          <w:rStyle w:val="Literal"/>
+        </w:rPr>
+        <w:t>art</w:t>
+      </w:r>
+      <w:r>
+        <w:t xml:space="preserve"> crate than to those using it. The internal structure doesn’t contain any useful information for someone trying to understand how to use the </w:t>
+      </w:r>
+      <w:r>
+        <w:rPr>
+          <w:rStyle w:val="Literal"/>
+        </w:rPr>
+        <w:t>art</w:t>
+      </w:r>
+      <w:r>
+        <w:t xml:space="preserve"> crate, but rather causes confusion because developers who use it have to figure out where to look, and must specify the module names in the </w:t>
+      </w:r>
+      <w:r>
+        <w:rPr>
+          <w:rStyle w:val="Literal"/>
+        </w:rPr>
+        <w:t>use</w:t>
+      </w:r>
+      <w:r>
+        <w:t xml:space="preserve"> statements.</w:t>
+      </w:r>
+    </w:p>
+    <w:p>
+      <w:pPr>
+        <w:pStyle w:val="Body"/>
+      </w:pPr>
+      <w:r>
+        <w:t xml:space="preserve">To remove the internal organization from the public API, we can modify the </w:t>
+      </w:r>
+      <w:r>
+        <w:rPr>
+          <w:rStyle w:val="Literal"/>
+        </w:rPr>
+        <w:t>art</w:t>
+      </w:r>
+      <w:r>
+        <w:t xml:space="preserve"> crate code in Listing 14-3 to add </w:t>
+      </w:r>
+      <w:r>
+        <w:rPr>
+          <w:rStyle w:val="Literal"/>
+        </w:rPr>
+        <w:t>pub use</w:t>
+      </w:r>
+      <w:r>
+        <w:t xml:space="preserve"> statements to re-export the items at the top level, as shown in Listing 14-5.</w:t>
+      </w:r>
+    </w:p>
+    <w:p>
+      <w:pPr>
+        <w:pStyle w:val="CodeLabel"/>
+      </w:pPr>
+      <w:r>
+        <w:t>src/lib.rs</w:t>
+      </w:r>
+    </w:p>
+    <w:p>
+      <w:pPr>
+        <w:pStyle w:val="Code"/>
+      </w:pPr>
+      <w:r>
+        <w:rPr>
+          <w:rStyle w:val="LiteralGray"/>
+        </w:rPr>
+        <w:t>//! # Art</w:t>
+      </w:r>
+    </w:p>
+    <w:p>
+      <w:pPr>
+        <w:pStyle w:val="Code"/>
+      </w:pPr>
+      <w:r>
+        <w:rPr>
+          <w:rStyle w:val="LiteralGray"/>
+        </w:rPr>
+        <w:t>//!</w:t>
+      </w:r>
+    </w:p>
+    <w:p>
+      <w:pPr>
+        <w:pStyle w:val="Code"/>
+      </w:pPr>
+      <w:r>
+        <w:rPr>
+          <w:rStyle w:val="LiteralGray"/>
+        </w:rPr>
+        <w:t>//! A library for modeling artistic concepts.</w:t>
+      </w:r>
+    </w:p>
+    <w:p>
+      <w:pPr>
+        <w:pStyle w:val="Code"/>
+      </w:pPr>
+    </w:p>
+    <w:p>
+      <w:pPr>
+        <w:pStyle w:val="Code"/>
+      </w:pPr>
+      <w:r>
+        <w:t>pub use self::kinds::PrimaryColor;</w:t>
+      </w:r>
+    </w:p>
+    <w:p>
+      <w:pPr>
+        <w:pStyle w:val="Code"/>
+      </w:pPr>
+      <w:r>
+        <w:t>pub use self::kinds::SecondaryColor;</w:t>
+      </w:r>
+    </w:p>
+    <w:p>
+      <w:pPr>
+        <w:pStyle w:val="Code"/>
+      </w:pPr>
+      <w:r>
+        <w:t>pub use self::utils::mix;</w:t>
+      </w:r>
+    </w:p>
+    <w:p>
+      <w:pPr>
+        <w:pStyle w:val="Code"/>
+      </w:pPr>
+    </w:p>
+    <w:p>
+      <w:pPr>
+        <w:pStyle w:val="Code"/>
+      </w:pPr>
+      <w:r>
+        <w:rPr>
+          <w:rStyle w:val="LiteralGray"/>
+        </w:rPr>
+        <w:t>pub mod kinds {</w:t>
+      </w:r>
+    </w:p>
+    <w:p>
+      <w:pPr>
+        <w:pStyle w:val="Code"/>
+        <w:rPr>
+          <w:rStyle w:val="LiteralItalic"/>
+        </w:rPr>
+      </w:pPr>
+      <w:r>
+        <w:rPr>
+          <w:rStyle w:val="LiteralGray"/>
+        </w:rPr>
+        <w:t xml:space="preserve">    </w:t>
+      </w:r>
+      <w:r>
+        <w:rPr>
+          <w:rStyle w:val="LiteralItalic"/>
+        </w:rPr>
+        <w:t>--snip--</w:t>
+      </w:r>
+    </w:p>
+    <w:p>
+      <w:pPr>
+        <w:pStyle w:val="Code"/>
+      </w:pPr>
+      <w:r>
+        <w:rPr>
+          <w:rStyle w:val="LiteralGray"/>
+        </w:rPr>
+        <w:t>}</w:t>
+      </w:r>
+    </w:p>
+    <w:p>
+      <w:pPr>
+        <w:pStyle w:val="Code"/>
+      </w:pPr>
+    </w:p>
+    <w:p>
+      <w:pPr>
+        <w:pStyle w:val="Code"/>
+      </w:pPr>
+      <w:r>
+        <w:rPr>
+          <w:rStyle w:val="LiteralGray"/>
+        </w:rPr>
+        <w:t>pub mod utils {</w:t>
+      </w:r>
+    </w:p>
+    <w:p>
+      <w:pPr>
+        <w:pStyle w:val="Code"/>
+        <w:rPr>
+          <w:rStyle w:val="LiteralItalic"/>
+        </w:rPr>
+      </w:pPr>
+      <w:r>
+        <w:rPr>
+          <w:rStyle w:val="LiteralGray"/>
+        </w:rPr>
+        <w:t xml:space="preserve">    </w:t>
+      </w:r>
+      <w:r>
+        <w:rPr>
+          <w:rStyle w:val="LiteralItalic"/>
+        </w:rPr>
+        <w:t>--snip--</w:t>
+      </w:r>
+    </w:p>
+    <w:p>
+      <w:pPr>
+        <w:pStyle w:val="Code"/>
+      </w:pPr>
+      <w:r>
+        <w:rPr>
+          <w:rStyle w:val="LiteralGray"/>
+        </w:rPr>
+        <w:t>}</w:t>
+      </w:r>
+    </w:p>
+    <w:p>
+      <w:pPr>
+        <w:pStyle w:val="CodeListingCaption"/>
+      </w:pPr>
+      <w:r>
+        <w:t xml:space="preserve">Adding </w:t>
+      </w:r>
+      <w:r>
+        <w:rPr>
+          <w:rStyle w:val="Literal"/>
+        </w:rPr>
+        <w:t>pub use</w:t>
+      </w:r>
+      <w:r>
+        <w:t xml:space="preserve"> statements to re-export items</w:t>
+      </w:r>
+    </w:p>
+    <w:p>
+      <w:pPr>
+        <w:pStyle w:val="Body"/>
+      </w:pPr>
       <w:r>
         <w:lastRenderedPageBreak/>
-        <w:t xml:space="preserve">the </w:t>
-      </w:r>
-      <w:r>
-        <w:rPr>
-          <w:rStyle w:val="Literal"/>
-        </w:rPr>
-        <w:t>art</w:t>
-      </w:r>
-      <w:r>
-        <w:t xml:space="preserve"> crate is more relevant to developers working on the </w:t>
-      </w:r>
-      <w:r>
-        <w:rPr>
-          <w:rStyle w:val="Literal"/>
-        </w:rPr>
-        <w:t>art</w:t>
-      </w:r>
-      <w:r>
-        <w:t xml:space="preserve"> crate than to those using it. The internal structure doesn’t contain any useful information for someone trying to understand how to use the </w:t>
-      </w:r>
-      <w:r>
-        <w:rPr>
-          <w:rStyle w:val="Literal"/>
-        </w:rPr>
-        <w:t>art</w:t>
-      </w:r>
-      <w:r>
-        <w:t xml:space="preserve"> crate, but rather causes confusion because developers who use it have to figure out where to look, and must specify the module names in the </w:t>
-      </w:r>
-      <w:r>
-        <w:rPr>
-          <w:rStyle w:val="Literal"/>
-        </w:rPr>
-        <w:t>use</w:t>
-      </w:r>
-      <w:r>
-        <w:t xml:space="preserve"> statements.</w:t>
+        <w:t xml:space="preserve">The API documentation that </w:t>
+      </w:r>
+      <w:r>
+        <w:rPr>
+          <w:rStyle w:val="Literal"/>
+        </w:rPr>
+        <w:t>cargo doc</w:t>
+      </w:r>
+      <w:r>
+        <w:t xml:space="preserve"> generates for this crate will now list and link re-exports on the front page, as shown in Figure 14-4, making the </w:t>
+      </w:r>
+      <w:r>
+        <w:rPr>
+          <w:rStyle w:val="Literal"/>
+        </w:rPr>
+        <w:t>PrimaryColor</w:t>
+      </w:r>
+      <w:r>
+        <w:t xml:space="preserve"> and </w:t>
+      </w:r>
+      <w:r>
+        <w:rPr>
+          <w:rStyle w:val="Literal"/>
+        </w:rPr>
+        <w:t>SecondaryColor</w:t>
+      </w:r>
+      <w:r>
+        <w:t xml:space="preserve"> types and the </w:t>
+      </w:r>
+      <w:r>
+        <w:rPr>
+          <w:rStyle w:val="Literal"/>
+        </w:rPr>
+        <w:t>mix</w:t>
+      </w:r>
+      <w:r>
+        <w:t xml:space="preserve"> function easier to find.</w:t>
+      </w:r>
+    </w:p>
+    <w:p>
+      <w:pPr>
+        <w:pStyle w:val="GraphicSlug"/>
+      </w:pPr>
+      <w:r>
+        <w:t>f14004.tif</w:t>
       </w:r>
     </w:p>
     <w:p>
       <w:pPr>
         <w:pStyle w:val="Body"/>
-      </w:pPr>
-      <w:r>
-        <w:t xml:space="preserve">To remove the internal organization from the public API, we can modify the </w:t>
-      </w:r>
-      <w:r>
-        <w:rPr>
-          <w:rStyle w:val="Literal"/>
-        </w:rPr>
-        <w:t>art</w:t>
-      </w:r>
-      <w:r>
-        <w:t xml:space="preserve"> crate code in Listing 14-3 to add </w:t>
-      </w:r>
-      <w:r>
-        <w:rPr>
-          <w:rStyle w:val="Literal"/>
-        </w:rPr>
-        <w:t>pub use</w:t>
-      </w:r>
-      <w:r>
-        <w:t xml:space="preserve"> statements to re-export the items at the top level, as shown in Listing 14-5.</w:t>
-      </w:r>
-    </w:p>
-    <w:p>
-      <w:pPr>
-        <w:pStyle w:val="CodeLabel"/>
-      </w:pPr>
-      <w:r>
-        <w:t>src/lib.rs</w:t>
-      </w:r>
-    </w:p>
-    <w:p>
-      <w:pPr>
-        <w:pStyle w:val="Code"/>
-      </w:pPr>
-      <w:r>
-        <w:rPr>
-          <w:rStyle w:val="LiteralGray"/>
-        </w:rPr>
-        <w:t>//! # Art</w:t>
-      </w:r>
-    </w:p>
-    <w:p>
-      <w:pPr>
-        <w:pStyle w:val="Code"/>
-      </w:pPr>
-      <w:r>
-        <w:rPr>
-          <w:rStyle w:val="LiteralGray"/>
-        </w:rPr>
-        <w:t>//!</w:t>
-      </w:r>
-    </w:p>
-    <w:p>
-      <w:pPr>
-        <w:pStyle w:val="Code"/>
-      </w:pPr>
-      <w:r>
-        <w:rPr>
-          <w:rStyle w:val="LiteralGray"/>
-        </w:rPr>
-        <w:t>//! A library for modeling artistic concepts.</w:t>
-      </w:r>
-    </w:p>
-    <w:p>
-      <w:pPr>
-        <w:pStyle w:val="Code"/>
-      </w:pPr>
-    </w:p>
-    <w:p>
-      <w:pPr>
-        <w:pStyle w:val="Code"/>
-      </w:pPr>
-      <w:r>
-        <w:t>pub use self::kinds::PrimaryColor;</w:t>
-      </w:r>
-    </w:p>
-    <w:p>
-      <w:pPr>
-        <w:pStyle w:val="Code"/>
-      </w:pPr>
-      <w:r>
-        <w:t>pub use self::kinds::SecondaryColor;</w:t>
-      </w:r>
-    </w:p>
-    <w:p>
-      <w:pPr>
-        <w:pStyle w:val="Code"/>
-      </w:pPr>
-      <w:r>
-        <w:t>pub use self::utils::mix;</w:t>
-      </w:r>
-    </w:p>
-    <w:p>
-      <w:pPr>
-        <w:pStyle w:val="Code"/>
-      </w:pPr>
-    </w:p>
-    <w:p>
-      <w:pPr>
-        <w:pStyle w:val="Code"/>
-      </w:pPr>
-      <w:r>
-        <w:rPr>
-          <w:rStyle w:val="LiteralGray"/>
-        </w:rPr>
-        <w:t>pub mod kinds {</w:t>
-      </w:r>
-    </w:p>
-    <w:p>
-      <w:pPr>
-        <w:pStyle w:val="Code"/>
-        <w:rPr>
-          <w:rStyle w:val="LiteralItalic"/>
-        </w:rPr>
-      </w:pPr>
-      <w:r>
-        <w:rPr>
-          <w:rStyle w:val="LiteralGray"/>
-        </w:rPr>
-        <w:t xml:space="preserve">    </w:t>
-      </w:r>
-      <w:r>
-        <w:rPr>
-          <w:rStyle w:val="LiteralItalic"/>
-        </w:rPr>
-        <w:t>--snip--</w:t>
-      </w:r>
-    </w:p>
-    <w:p>
-      <w:pPr>
-        <w:pStyle w:val="Code"/>
-      </w:pPr>
-      <w:r>
-        <w:rPr>
-          <w:rStyle w:val="LiteralGray"/>
-        </w:rPr>
-        <w:t>}</w:t>
-      </w:r>
-    </w:p>
-    <w:p>
-      <w:pPr>
-        <w:pStyle w:val="Code"/>
-      </w:pPr>
-    </w:p>
-    <w:p>
-      <w:pPr>
-        <w:pStyle w:val="Code"/>
-      </w:pPr>
-      <w:r>
-        <w:rPr>
-          <w:rStyle w:val="LiteralGray"/>
-        </w:rPr>
-        <w:t>pub mod utils {</w:t>
-      </w:r>
-    </w:p>
-    <w:p>
-      <w:pPr>
-        <w:pStyle w:val="Code"/>
-        <w:rPr>
-          <w:rStyle w:val="LiteralItalic"/>
-        </w:rPr>
-      </w:pPr>
-      <w:r>
-        <w:rPr>
-          <w:rStyle w:val="LiteralGray"/>
-        </w:rPr>
-        <w:t xml:space="preserve">    </w:t>
-      </w:r>
-      <w:r>
-        <w:rPr>
-          <w:rStyle w:val="LiteralItalic"/>
-        </w:rPr>
-        <w:t>--snip--</w:t>
-      </w:r>
-    </w:p>
-    <w:p>
-      <w:pPr>
-        <w:pStyle w:val="Code"/>
-      </w:pPr>
-      <w:r>
-        <w:rPr>
-          <w:rStyle w:val="LiteralGray"/>
-        </w:rPr>
-        <w:t>}</w:t>
-      </w:r>
-    </w:p>
-    <w:p>
-      <w:pPr>
-        <w:pStyle w:val="CodeListingCaption"/>
-      </w:pPr>
-      <w:r>
-        <w:t xml:space="preserve">Adding </w:t>
-      </w:r>
-      <w:r>
-        <w:rPr>
-          <w:rStyle w:val="Literal"/>
-        </w:rPr>
-        <w:t>pub use</w:t>
-      </w:r>
-      <w:r>
-        <w:t xml:space="preserve"> statements to re-export items</w:t>
-      </w:r>
-    </w:p>
-    <w:p>
-      <w:pPr>
-        <w:pStyle w:val="Body"/>
-      </w:pPr>
-      <w:r>
-        <w:t xml:space="preserve">The API documentation that </w:t>
-      </w:r>
-      <w:r>
-        <w:rPr>
-          <w:rStyle w:val="Literal"/>
-        </w:rPr>
-        <w:t>cargo doc</w:t>
-      </w:r>
-      <w:r>
-        <w:t xml:space="preserve"> generates for this crate will now list and link re-exports on the front page, as shown in Figure 14-4, making the </w:t>
-      </w:r>
-      <w:r>
-        <w:rPr>
-          <w:rStyle w:val="Literal"/>
-        </w:rPr>
-        <w:t>PrimaryColor</w:t>
-      </w:r>
-      <w:r>
-        <w:t xml:space="preserve"> and </w:t>
-      </w:r>
-      <w:r>
-        <w:rPr>
-          <w:rStyle w:val="Literal"/>
-        </w:rPr>
-        <w:t>SecondaryColor</w:t>
-      </w:r>
-      <w:r>
-        <w:t xml:space="preserve"> types and the </w:t>
-      </w:r>
-      <w:r>
-        <w:rPr>
-          <w:rStyle w:val="Literal"/>
-        </w:rPr>
-        <w:t>mix</w:t>
-      </w:r>
-      <w:r>
-        <w:t xml:space="preserve"> function easier to find.</w:t>
-      </w:r>
-    </w:p>
-    <w:p>
-      <w:pPr>
-        <w:pStyle w:val="GraphicSlug"/>
-      </w:pPr>
-      <w:r>
-        <w:t>f14004.tif</w:t>
-      </w:r>
-    </w:p>
-    <w:p>
-      <w:pPr>
-        <w:pStyle w:val="Body"/>
         <w:rPr>
           <w:rStyle w:val="AltText"/>
         </w:rPr>
@@ -3177,7 +3199,7 @@
         </w:rPr>
         <w:t xml:space="preserve">Rendered documentation for the </w:t>
       </w:r>
-      <w:del w:id="19" w:author="Audrey Doyle" w:date="2025-09-15T15:02:00Z" w16du:dateUtc="2025-09-15T19:02:00Z">
+      <w:del w:id="23" w:author="Audrey Doyle" w:date="2025-09-15T15:02:00Z" w16du:dateUtc="2025-09-15T19:02:00Z">
         <w:r>
           <w:rPr>
             <w:rStyle w:val="AltText"/>
@@ -3191,7 +3213,7 @@
         </w:rPr>
         <w:t>art</w:t>
       </w:r>
-      <w:del w:id="20" w:author="Audrey Doyle" w:date="2025-09-15T15:02:00Z" w16du:dateUtc="2025-09-15T19:02:00Z">
+      <w:del w:id="24" w:author="Audrey Doyle" w:date="2025-09-15T15:02:00Z" w16du:dateUtc="2025-09-15T19:02:00Z">
         <w:r>
           <w:rPr>
             <w:rStyle w:val="AltText"/>
@@ -3221,7 +3243,6 @@
           <w:noProof/>
           <w14:ligatures w14:val="standardContextual"/>
         </w:rPr>
-        <w:lastRenderedPageBreak/>
         <w:drawing>
           <wp:inline distT="0" distB="0" distL="0" distR="0" wp14:anchorId="2789AA36" wp14:editId="0DDB99C0">
             <wp:extent cx="4123343" cy="2192655"/>
@@ -3418,9 +3439,10 @@
         <w:pStyle w:val="Body"/>
       </w:pPr>
       <w:r>
+        <w:lastRenderedPageBreak/>
         <w:t xml:space="preserve">Creating a useful public API structure is more </w:t>
       </w:r>
-      <w:del w:id="21" w:author="Audrey Doyle" w:date="2025-09-15T15:03:00Z" w16du:dateUtc="2025-09-15T19:03:00Z">
+      <w:del w:id="25" w:author="Audrey Doyle" w:date="2025-09-15T15:03:00Z" w16du:dateUtc="2025-09-15T19:03:00Z">
         <w:r>
           <w:delText xml:space="preserve">of </w:delText>
         </w:r>
@@ -3443,7 +3465,6 @@
         <w:pStyle w:val="HeadB"/>
       </w:pPr>
       <w:r>
-        <w:lastRenderedPageBreak/>
         <w:fldChar w:fldCharType="begin"/>
       </w:r>
       <w:r>
@@ -3461,11 +3482,11 @@
       <w:r>
         <w:fldChar w:fldCharType="end"/>
       </w:r>
-      <w:bookmarkStart w:id="22" w:name="_Toc206168681"/>
+      <w:bookmarkStart w:id="26" w:name="_Toc206168681"/>
       <w:r>
         <w:t>Setting Up a Crates.io Account</w:t>
       </w:r>
-      <w:bookmarkEnd w:id="22"/>
+      <w:bookmarkEnd w:id="26"/>
     </w:p>
     <w:p>
       <w:pPr>
@@ -3501,7 +3522,7 @@
       <w:r>
         <w:t xml:space="preserve"> and retrieve your API key. Then</w:t>
       </w:r>
-      <w:ins w:id="23" w:author="Audrey Doyle" w:date="2025-09-15T15:03:00Z" w16du:dateUtc="2025-09-15T19:03:00Z">
+      <w:ins w:id="27" w:author="Audrey Doyle" w:date="2025-09-15T15:03:00Z" w16du:dateUtc="2025-09-15T19:03:00Z">
         <w:r>
           <w:t>,</w:t>
         </w:r>
@@ -3574,7 +3595,7 @@
       </w:r>
       <w:r>
         <w:rPr>
-          <w:rPrChange w:id="24" w:author="Audrey Doyle" w:date="2025-09-15T15:04:00Z" w16du:dateUtc="2025-09-15T19:04:00Z">
+          <w:rPrChange w:id="28" w:author="Audrey Doyle" w:date="2025-09-15T15:04:00Z" w16du:dateUtc="2025-09-15T19:04:00Z">
             <w:rPr>
               <w:rStyle w:val="Italic"/>
             </w:rPr>
@@ -3588,17 +3609,14 @@
       <w:r>
         <w:t xml:space="preserve"> </w:t>
       </w:r>
-      <w:del w:id="25" w:author="Audrey Doyle" w:date="2025-09-15T15:03:00Z" w16du:dateUtc="2025-09-15T19:03:00Z">
+      <w:del w:id="29" w:author="Audrey Doyle" w:date="2025-09-15T15:03:00Z" w16du:dateUtc="2025-09-15T19:03:00Z">
         <w:r>
           <w:delText xml:space="preserve">do </w:delText>
         </w:r>
       </w:del>
-      <w:ins w:id="26" w:author="Audrey Doyle" w:date="2025-09-15T15:03:00Z" w16du:dateUtc="2025-09-15T19:03:00Z">
+      <w:ins w:id="30" w:author="Audrey Doyle" w:date="2025-09-15T15:03:00Z" w16du:dateUtc="2025-09-15T19:03:00Z">
         <w:r>
-          <w:t>D</w:t>
-        </w:r>
-        <w:r>
-          <w:t xml:space="preserve">o </w:t>
+          <w:t xml:space="preserve">Do </w:t>
         </w:r>
       </w:ins>
       <w:r>
@@ -3645,11 +3663,11 @@
       <w:r>
         <w:fldChar w:fldCharType="end"/>
       </w:r>
-      <w:bookmarkStart w:id="27" w:name="_Toc206168682"/>
+      <w:bookmarkStart w:id="31" w:name="_Toc206168682"/>
       <w:r>
         <w:t>Adding Metadata to a New Crate</w:t>
       </w:r>
-      <w:bookmarkEnd w:id="27"/>
+      <w:bookmarkEnd w:id="31"/>
     </w:p>
     <w:p>
       <w:pPr>
@@ -3726,6 +3744,7 @@
         <w:pStyle w:val="CodeLabel"/>
       </w:pPr>
       <w:r>
+        <w:lastRenderedPageBreak/>
         <w:t>Cargo.toml</w:t>
       </w:r>
     </w:p>
@@ -3839,7 +3858,6 @@
         <w:pStyle w:val="CodeWide"/>
       </w:pPr>
       <w:r>
-        <w:lastRenderedPageBreak/>
         <w:t>error: failed to publish to registry at https://crates.io</w:t>
       </w:r>
     </w:p>
@@ -3895,23 +3913,20 @@
       <w:r>
         <w:t xml:space="preserve">This results in an error because you’re missing some crucial information: </w:t>
       </w:r>
-      <w:del w:id="28" w:author="Audrey Doyle" w:date="2025-09-15T15:04:00Z" w16du:dateUtc="2025-09-15T19:04:00Z">
+      <w:del w:id="32" w:author="Audrey Doyle" w:date="2025-09-15T15:04:00Z" w16du:dateUtc="2025-09-15T19:04:00Z">
         <w:r>
           <w:delText xml:space="preserve">a </w:delText>
         </w:r>
       </w:del>
-      <w:ins w:id="29" w:author="Audrey Doyle" w:date="2025-09-15T15:04:00Z" w16du:dateUtc="2025-09-15T19:04:00Z">
+      <w:ins w:id="33" w:author="Audrey Doyle" w:date="2025-09-15T15:04:00Z" w16du:dateUtc="2025-09-15T19:04:00Z">
         <w:r>
-          <w:t>A</w:t>
-        </w:r>
-        <w:r>
-          <w:t xml:space="preserve"> </w:t>
+          <w:t xml:space="preserve">A </w:t>
         </w:r>
       </w:ins>
       <w:r>
         <w:t xml:space="preserve">description and license are required so </w:t>
       </w:r>
-      <w:ins w:id="30" w:author="Audrey Doyle" w:date="2025-09-15T15:05:00Z" w16du:dateUtc="2025-09-15T19:05:00Z">
+      <w:ins w:id="34" w:author="Audrey Doyle" w:date="2025-09-15T15:05:00Z" w16du:dateUtc="2025-09-15T19:05:00Z">
         <w:r>
           <w:t xml:space="preserve">that </w:t>
         </w:r>
@@ -4018,14 +4033,14 @@
       <w:r>
         <w:t xml:space="preserve"> field, you need to give a </w:t>
       </w:r>
-      <w:bookmarkStart w:id="31" w:name="_Hlk208841144"/>
+      <w:bookmarkStart w:id="35" w:name="_Hlk208841144"/>
       <w:r>
         <w:rPr>
           <w:rStyle w:val="Italic"/>
         </w:rPr>
         <w:t>license identifier value</w:t>
       </w:r>
-      <w:bookmarkEnd w:id="31"/>
+      <w:bookmarkEnd w:id="35"/>
       <w:r>
         <w:t xml:space="preserve">. The Linux </w:t>
       </w:r>
@@ -4138,7 +4153,11 @@
         <w:t>MIT OR Apache-2.0</w:t>
       </w:r>
       <w:r>
-        <w:t xml:space="preserve">. This practice demonstrates that you can also specify multiple license identifiers separated by </w:t>
+        <w:t xml:space="preserve">. This practice demonstrates that you can </w:t>
+      </w:r>
+      <w:r>
+        <w:lastRenderedPageBreak/>
+        <w:t xml:space="preserve">also specify multiple license identifiers separated by </w:t>
       </w:r>
       <w:r>
         <w:rPr>
@@ -4249,299 +4268,295 @@
         <w:pStyle w:val="Body"/>
       </w:pPr>
       <w:r>
+        <w:t xml:space="preserve">Cargo’s documentation at </w:t>
+      </w:r>
+      <w:r>
+        <w:rPr>
+          <w:rStyle w:val="LinkURL"/>
+        </w:rPr>
+        <w:t>https://doc.rust-lang.org/cargo</w:t>
+      </w:r>
+      <w:r>
+        <w:t xml:space="preserve"> describes other metadata you can specify to ensure that others can discover and use your crate more easily.</w:t>
+      </w:r>
+    </w:p>
+    <w:p>
+      <w:pPr>
+        <w:pStyle w:val="HeadB"/>
+      </w:pPr>
+      <w:bookmarkStart w:id="36" w:name="_Toc206168683"/>
+      <w:r>
+        <w:t>Publishing to Crates.io</w:t>
+      </w:r>
+      <w:bookmarkEnd w:id="36"/>
+    </w:p>
+    <w:p>
+      <w:pPr>
+        <w:pStyle w:val="Body"/>
+      </w:pPr>
+      <w:r>
+        <w:t xml:space="preserve">Now that you’ve created an account, saved your API token, chosen a name for your crate, and specified the required metadata, you’re ready to publish! Publishing a crate uploads a specific version to </w:t>
+      </w:r>
+      <w:r>
+        <w:rPr>
+          <w:rStyle w:val="LinkURL"/>
+        </w:rPr>
+        <w:t>https://crates.io</w:t>
+      </w:r>
+      <w:r>
+        <w:t xml:space="preserve"> for others to use.</w:t>
+      </w:r>
+    </w:p>
+    <w:p>
+      <w:pPr>
+        <w:pStyle w:val="Body"/>
+      </w:pPr>
+      <w:r>
+        <w:t xml:space="preserve">Be careful, because a publish is </w:t>
+      </w:r>
+      <w:bookmarkStart w:id="37" w:name="_Hlk208841246"/>
+      <w:r>
+        <w:rPr>
+          <w:rStyle w:val="Italic"/>
+        </w:rPr>
+        <w:t>permanent</w:t>
+      </w:r>
+      <w:bookmarkEnd w:id="37"/>
+      <w:r>
+        <w:t>. The version can never be overwritten, and the code cannot be deleted</w:t>
+      </w:r>
+      <w:r>
+        <w:t xml:space="preserve"> except in certain circumstances</w:t>
+      </w:r>
+      <w:r>
+        <w:t xml:space="preserve">. One major goal of Crates.io is to act as a permanent archive of code so that builds of all projects that depend on crates from </w:t>
+      </w:r>
+      <w:r>
+        <w:rPr>
+          <w:rStyle w:val="LinkURL"/>
+        </w:rPr>
+        <w:t>https://crates.io</w:t>
+      </w:r>
+      <w:r>
+        <w:t xml:space="preserve"> will continue to work. Allowing version deletions would make fulfilling that goal impossible. However, there is no limit to the number of crate versions you can publish.</w:t>
+      </w:r>
+    </w:p>
+    <w:p>
+      <w:pPr>
+        <w:pStyle w:val="Body"/>
+      </w:pPr>
+      <w:r>
+        <w:t xml:space="preserve">Run the </w:t>
+      </w:r>
+      <w:r>
+        <w:rPr>
+          <w:rStyle w:val="Literal"/>
+        </w:rPr>
+        <w:t>cargo publish</w:t>
+      </w:r>
+      <w:r>
+        <w:t xml:space="preserve"> command again. It should succeed now:</w:t>
+      </w:r>
+    </w:p>
+    <w:p>
+      <w:pPr>
+        <w:pStyle w:val="Code"/>
+      </w:pPr>
+      <w:r>
+        <w:t xml:space="preserve">$ </w:t>
+      </w:r>
+      <w:r>
+        <w:rPr>
+          <w:rStyle w:val="LiteralBold"/>
+        </w:rPr>
+        <w:t>cargo publish</w:t>
+      </w:r>
+    </w:p>
+    <w:p>
+      <w:pPr>
+        <w:pStyle w:val="Code"/>
+      </w:pPr>
+      <w:r>
+        <w:t xml:space="preserve">    Updating crates.io index</w:t>
+      </w:r>
+    </w:p>
+    <w:p>
+      <w:pPr>
+        <w:pStyle w:val="Code"/>
+      </w:pPr>
+      <w:r>
+        <w:t xml:space="preserve">   Packaging guessing_game v0.1.0 (</w:t>
+      </w:r>
+      <w:r>
+        <w:t>file:///projects/guessing_game</w:t>
+      </w:r>
+      <w:r>
+        <w:t>)</w:t>
+      </w:r>
+    </w:p>
+    <w:p>
+      <w:pPr>
+        <w:pStyle w:val="Code"/>
+      </w:pPr>
+      <w:r>
+        <w:t xml:space="preserve">   </w:t>
+      </w:r>
+      <w:r>
+        <w:t xml:space="preserve"> </w:t>
+      </w:r>
+      <w:r>
+        <w:t>Packaged 6 files, 1.2KiB (895.0B compressed)</w:t>
+      </w:r>
+    </w:p>
+    <w:p>
+      <w:pPr>
+        <w:pStyle w:val="Code"/>
+      </w:pPr>
+      <w:r>
+        <w:t xml:space="preserve">   Verifying guessing_game v0.1.0 (file:///projects/guessing_game)</w:t>
+      </w:r>
+    </w:p>
+    <w:p>
+      <w:pPr>
+        <w:pStyle w:val="Code"/>
+      </w:pPr>
+      <w:r>
+        <w:t xml:space="preserve">   Compiling guessing_game v0.1.0</w:t>
+      </w:r>
+    </w:p>
+    <w:p>
+      <w:pPr>
+        <w:pStyle w:val="Code"/>
+      </w:pPr>
+      <w:r>
+        <w:t>(file:///projects/guessing_game/target/package/guessing_game-0.1.0)</w:t>
+      </w:r>
+    </w:p>
+    <w:p>
+      <w:pPr>
+        <w:pStyle w:val="Code"/>
+      </w:pPr>
+      <w:r>
+        <w:t xml:space="preserve">    Finished `dev` profile [unoptimized + debuginfo] target(s) in 0.19s</w:t>
+      </w:r>
+    </w:p>
+    <w:p>
+      <w:pPr>
+        <w:pStyle w:val="Code"/>
+      </w:pPr>
+      <w:r>
+        <w:t xml:space="preserve">   Uploading guessing_game v0.1.0 (</w:t>
+      </w:r>
+      <w:r>
+        <w:t>file:///projects/guessing_game</w:t>
+      </w:r>
+      <w:r>
+        <w:t>)</w:t>
+      </w:r>
+    </w:p>
+    <w:p>
+      <w:pPr>
+        <w:pStyle w:val="Code"/>
+      </w:pPr>
+      <w:r>
         <w:lastRenderedPageBreak/>
-        <w:t xml:space="preserve">Cargo’s documentation at </w:t>
+        <w:t xml:space="preserve">    Uploaded guessing_game v0.1.0 to registry `crates-io`</w:t>
+      </w:r>
+    </w:p>
+    <w:p>
+      <w:pPr>
+        <w:pStyle w:val="Code"/>
+      </w:pPr>
+      <w:r>
+        <w:t>note: waiting for `guessing_game v0.1.0` to be available at registry</w:t>
+      </w:r>
+    </w:p>
+    <w:p>
+      <w:pPr>
+        <w:pStyle w:val="Code"/>
+      </w:pPr>
+      <w:r>
+        <w:t>`crates-io`.</w:t>
+      </w:r>
+    </w:p>
+    <w:p>
+      <w:pPr>
+        <w:pStyle w:val="Code"/>
+      </w:pPr>
+      <w:r>
+        <w:t>You may press ctrl-c to skip waiting; the crate should be available shortly.</w:t>
+      </w:r>
+    </w:p>
+    <w:p>
+      <w:pPr>
+        <w:pStyle w:val="Code"/>
+      </w:pPr>
+      <w:r>
+        <w:t xml:space="preserve">   Published guessing_game v0.1.0 at registry `crates-io`</w:t>
+      </w:r>
+    </w:p>
+    <w:p>
+      <w:pPr>
+        <w:pStyle w:val="Body"/>
+      </w:pPr>
+      <w:r>
+        <w:t>Congratulations! You’ve now shared your code with the Rust community, and anyone can easily add your crate as a dependency of their project.</w:t>
+      </w:r>
+    </w:p>
+    <w:p>
+      <w:pPr>
+        <w:pStyle w:val="HeadB"/>
+      </w:pPr>
+      <w:bookmarkStart w:id="38" w:name="_Toc206168684"/>
+      <w:r>
+        <w:t>Publishing a New Version of an Existing Crate</w:t>
+      </w:r>
+      <w:bookmarkEnd w:id="38"/>
+    </w:p>
+    <w:p>
+      <w:pPr>
+        <w:pStyle w:val="Body"/>
+      </w:pPr>
+      <w:r>
+        <w:fldChar w:fldCharType="begin"/>
+      </w:r>
+      <w:r>
+        <w:instrText xml:space="preserve"> XE "Semantic Versioning (SemVer)" </w:instrText>
+      </w:r>
+      <w:r>
+        <w:fldChar w:fldCharType="end"/>
+      </w:r>
+      <w:r>
+        <w:t xml:space="preserve">When you’ve made changes to your crate and are ready to release a new version, you change the </w:t>
+      </w:r>
+      <w:r>
+        <w:rPr>
+          <w:rStyle w:val="Literal"/>
+        </w:rPr>
+        <w:t>version</w:t>
+      </w:r>
+      <w:r>
+        <w:t xml:space="preserve"> value specified in your </w:t>
+      </w:r>
+      <w:r>
+        <w:rPr>
+          <w:rStyle w:val="Italic"/>
+        </w:rPr>
+        <w:t>Cargo.toml</w:t>
+      </w:r>
+      <w:r>
+        <w:t xml:space="preserve"> file and republish. Use the Semantic Versioning rules at </w:t>
       </w:r>
       <w:r>
         <w:rPr>
           <w:rStyle w:val="LinkURL"/>
         </w:rPr>
-        <w:t>https://doc.rust-lang.org/cargo</w:t>
-      </w:r>
-      <w:r>
-        <w:t xml:space="preserve"> describes other metadata you can specify to ensure that others can discover and use your crate more easily.</w:t>
-      </w:r>
-    </w:p>
-    <w:p>
-      <w:pPr>
-        <w:pStyle w:val="HeadB"/>
-      </w:pPr>
-      <w:bookmarkStart w:id="32" w:name="_Toc206168683"/>
-      <w:r>
-        <w:t>Publishing to Crates.io</w:t>
-      </w:r>
-      <w:bookmarkEnd w:id="32"/>
-    </w:p>
-    <w:p>
-      <w:pPr>
-        <w:pStyle w:val="Body"/>
-      </w:pPr>
-      <w:r>
-        <w:t xml:space="preserve">Now that you’ve created an account, saved your API token, chosen a name for your crate, and specified the required metadata, you’re ready to publish! Publishing a crate uploads a specific version to </w:t>
-      </w:r>
-      <w:r>
-        <w:rPr>
-          <w:rStyle w:val="LinkURL"/>
-        </w:rPr>
-        <w:t>https://crates.io</w:t>
-      </w:r>
-      <w:r>
-        <w:t xml:space="preserve"> for others to use.</w:t>
-      </w:r>
-    </w:p>
-    <w:p>
-      <w:pPr>
-        <w:pStyle w:val="Body"/>
-      </w:pPr>
-      <w:r>
-        <w:t xml:space="preserve">Be careful, because a publish is </w:t>
-      </w:r>
-      <w:bookmarkStart w:id="33" w:name="_Hlk208841246"/>
-      <w:r>
-        <w:rPr>
-          <w:rStyle w:val="Italic"/>
-        </w:rPr>
-        <w:t>permanent</w:t>
-      </w:r>
-      <w:bookmarkEnd w:id="33"/>
-      <w:r>
-        <w:t>. The version can never be overwritten, and the code cannot be deleted</w:t>
-      </w:r>
-      <w:r>
-        <w:t xml:space="preserve"> except in certain circumstances</w:t>
-      </w:r>
-      <w:r>
-        <w:t xml:space="preserve">. One major goal of Crates.io is to act as a permanent archive of code so that builds of all projects that depend on crates from </w:t>
-      </w:r>
-      <w:r>
-        <w:rPr>
-          <w:rStyle w:val="LinkURL"/>
-        </w:rPr>
-        <w:t>https://crates.io</w:t>
-      </w:r>
-      <w:r>
-        <w:t xml:space="preserve"> will continue to work. Allowing version deletions would make fulfilling that goal impossible. However, there is no limit to the number of crate versions you can publish.</w:t>
-      </w:r>
-    </w:p>
-    <w:p>
-      <w:pPr>
-        <w:pStyle w:val="Body"/>
-      </w:pPr>
-      <w:r>
-        <w:t xml:space="preserve">Run the </w:t>
-      </w:r>
-      <w:r>
-        <w:rPr>
-          <w:rStyle w:val="Literal"/>
-        </w:rPr>
-        <w:t>cargo publish</w:t>
-      </w:r>
-      <w:r>
-        <w:t xml:space="preserve"> command again. It should succeed now:</w:t>
-      </w:r>
-    </w:p>
-    <w:p>
-      <w:pPr>
-        <w:pStyle w:val="Code"/>
-      </w:pPr>
-      <w:r>
-        <w:t xml:space="preserve">$ </w:t>
-      </w:r>
-      <w:r>
-        <w:rPr>
-          <w:rStyle w:val="LiteralBold"/>
-        </w:rPr>
-        <w:t>cargo publish</w:t>
-      </w:r>
-    </w:p>
-    <w:p>
-      <w:pPr>
-        <w:pStyle w:val="Code"/>
-      </w:pPr>
-      <w:r>
-        <w:t xml:space="preserve">    Updating crates.io index</w:t>
-      </w:r>
-    </w:p>
-    <w:p>
-      <w:pPr>
-        <w:pStyle w:val="Code"/>
-      </w:pPr>
-      <w:r>
-        <w:t xml:space="preserve">   Packaging guessing_game v0.1.0 (</w:t>
-      </w:r>
-      <w:r>
-        <w:t>file:///projects/guessing_game</w:t>
-      </w:r>
-      <w:r>
-        <w:t>)</w:t>
-      </w:r>
-    </w:p>
-    <w:p>
-      <w:pPr>
-        <w:pStyle w:val="Code"/>
-      </w:pPr>
-      <w:r>
-        <w:t xml:space="preserve">   </w:t>
-      </w:r>
-      <w:r>
-        <w:t xml:space="preserve"> </w:t>
-      </w:r>
-      <w:r>
-        <w:t>Packaged 6 files, 1.2KiB (895.0B compressed)</w:t>
-      </w:r>
-    </w:p>
-    <w:p>
-      <w:pPr>
-        <w:pStyle w:val="Code"/>
-      </w:pPr>
-      <w:r>
-        <w:t xml:space="preserve">   Verifying guessing_game v0.1.0 (file:///projects/guessing_game)</w:t>
-      </w:r>
-    </w:p>
-    <w:p>
-      <w:pPr>
-        <w:pStyle w:val="Code"/>
-      </w:pPr>
-      <w:r>
-        <w:t xml:space="preserve">   Compiling guessing_game v0.1.0</w:t>
-      </w:r>
-    </w:p>
-    <w:p>
-      <w:pPr>
-        <w:pStyle w:val="Code"/>
-      </w:pPr>
-      <w:r>
-        <w:t>(file:///projects/guessing_game/target/package/guessing_game-0.1.0)</w:t>
-      </w:r>
-    </w:p>
-    <w:p>
-      <w:pPr>
-        <w:pStyle w:val="Code"/>
-      </w:pPr>
-      <w:r>
-        <w:t xml:space="preserve">    Finished `dev` profile [unoptimized + debuginfo] target(s) in 0.19s</w:t>
-      </w:r>
-    </w:p>
-    <w:p>
-      <w:pPr>
-        <w:pStyle w:val="Code"/>
-      </w:pPr>
-      <w:r>
-        <w:t xml:space="preserve">   Uploading guessing_game v0.1.0 (</w:t>
-      </w:r>
-      <w:r>
-        <w:t>file:///projects/guessing_game</w:t>
-      </w:r>
-      <w:r>
-        <w:t>)</w:t>
-      </w:r>
-    </w:p>
-    <w:p>
-      <w:pPr>
-        <w:pStyle w:val="Code"/>
-      </w:pPr>
-      <w:r>
-        <w:t xml:space="preserve">    Uploaded guessing_game v0.1.0 to registry `crates-io`</w:t>
-      </w:r>
-    </w:p>
-    <w:p>
-      <w:pPr>
-        <w:pStyle w:val="Code"/>
-      </w:pPr>
-      <w:r>
-        <w:t>note: waiting for `guessing_game v0.1.0` to be available at registry</w:t>
-      </w:r>
-    </w:p>
-    <w:p>
-      <w:pPr>
-        <w:pStyle w:val="Code"/>
-      </w:pPr>
-      <w:r>
-        <w:t>`crates-io`.</w:t>
-      </w:r>
-    </w:p>
-    <w:p>
-      <w:pPr>
-        <w:pStyle w:val="Code"/>
-      </w:pPr>
-      <w:r>
-        <w:t>You may press ctrl-c to skip waiting; the crate should be available shortly.</w:t>
-      </w:r>
-    </w:p>
-    <w:p>
-      <w:pPr>
-        <w:pStyle w:val="Code"/>
-      </w:pPr>
-      <w:r>
-        <w:t xml:space="preserve">   Published guessing_game v0.1.0 at registry `crates-io`</w:t>
-      </w:r>
-    </w:p>
-    <w:p>
-      <w:pPr>
-        <w:pStyle w:val="Body"/>
-      </w:pPr>
-      <w:r>
-        <w:t>Congratulations! You’ve now shared your code with the Rust community, and anyone can easily add your crate as a dependency of their project.</w:t>
-      </w:r>
-    </w:p>
-    <w:p>
-      <w:pPr>
-        <w:pStyle w:val="HeadB"/>
-      </w:pPr>
-      <w:bookmarkStart w:id="34" w:name="_Toc206168684"/>
-      <w:r>
-        <w:t>Publishing a New Version of an Existing Crate</w:t>
-      </w:r>
-      <w:bookmarkEnd w:id="34"/>
-    </w:p>
-    <w:p>
-      <w:pPr>
-        <w:pStyle w:val="Body"/>
-      </w:pPr>
-      <w:r>
-        <w:fldChar w:fldCharType="begin"/>
-      </w:r>
-      <w:r>
-        <w:instrText xml:space="preserve"> XE "Semantic Versioning (SemVer)" </w:instrText>
-      </w:r>
-      <w:r>
-        <w:fldChar w:fldCharType="end"/>
-      </w:r>
-      <w:r>
-        <w:t xml:space="preserve">When you’ve made changes to your crate and are ready to release a new version, you change the </w:t>
-      </w:r>
-      <w:r>
-        <w:rPr>
-          <w:rStyle w:val="Literal"/>
-        </w:rPr>
-        <w:t>version</w:t>
-      </w:r>
-      <w:r>
-        <w:t xml:space="preserve"> value specified in your </w:t>
-      </w:r>
-      <w:r>
-        <w:rPr>
-          <w:rStyle w:val="Italic"/>
-        </w:rPr>
-        <w:t>Cargo.toml</w:t>
-      </w:r>
-      <w:r>
-        <w:t xml:space="preserve"> file and republish. Use the Semantic Versioning rules at </w:t>
-      </w:r>
-      <w:r>
-        <w:rPr>
-          <w:rStyle w:val="LinkURL"/>
-        </w:rPr>
         <w:t>https://semver.org</w:t>
       </w:r>
       <w:r>
-        <w:t xml:space="preserve"> to decide what an appropriate next version </w:t>
-      </w:r>
-      <w:r>
-        <w:lastRenderedPageBreak/>
-        <w:t>number is, based on the kinds of changes you’ve made. Then</w:t>
-      </w:r>
-      <w:ins w:id="35" w:author="Audrey Doyle" w:date="2025-09-15T15:08:00Z" w16du:dateUtc="2025-09-15T19:08:00Z">
+        <w:t xml:space="preserve"> to decide what an appropriate next version number is, based on the kinds of changes you’ve made. Then</w:t>
+      </w:r>
+      <w:ins w:id="39" w:author="Audrey Doyle" w:date="2025-09-15T15:08:00Z" w16du:dateUtc="2025-09-15T19:08:00Z">
         <w:r>
           <w:t>,</w:t>
         </w:r>
@@ -4599,11 +4614,11 @@
       <w:r>
         <w:fldChar w:fldCharType="end"/>
       </w:r>
-      <w:bookmarkStart w:id="36" w:name="_Toc206168685"/>
+      <w:bookmarkStart w:id="40" w:name="_Toc206168685"/>
       <w:r>
         <w:t>Deprecating Versions from Crates.io</w:t>
       </w:r>
-      <w:bookmarkEnd w:id="36"/>
+      <w:bookmarkEnd w:id="40"/>
     </w:p>
     <w:p>
       <w:pPr>
@@ -4617,7 +4632,7 @@
       <w:pPr>
         <w:pStyle w:val="Body"/>
       </w:pPr>
-      <w:bookmarkStart w:id="37" w:name="_Hlk208841342"/>
+      <w:bookmarkStart w:id="41" w:name="_Hlk208841342"/>
       <w:r>
         <w:rPr>
           <w:rStyle w:val="Italic"/>
@@ -4627,7 +4642,7 @@
       <w:r>
         <w:t xml:space="preserve"> </w:t>
       </w:r>
-      <w:bookmarkEnd w:id="37"/>
+      <w:bookmarkEnd w:id="41"/>
       <w:r>
         <w:t xml:space="preserve">a version prevents new projects from depending on that version while allowing all existing projects that depend on it to continue. Essentially, a yank means that all projects with a </w:t>
       </w:r>
@@ -4675,15 +4690,12 @@
       <w:r>
         <w:t xml:space="preserve"> version 1.0.1 and we want to yank it, </w:t>
       </w:r>
-      <w:ins w:id="38" w:author="Audrey Doyle" w:date="2025-09-15T15:09:00Z" w16du:dateUtc="2025-09-15T19:09:00Z">
+      <w:ins w:id="42" w:author="Audrey Doyle" w:date="2025-09-15T15:09:00Z" w16du:dateUtc="2025-09-15T19:09:00Z">
         <w:r>
           <w:t xml:space="preserve">then </w:t>
         </w:r>
         <w:r>
-          <w:t>we’d run</w:t>
-        </w:r>
-        <w:r>
-          <w:t xml:space="preserve"> </w:t>
+          <w:t xml:space="preserve">we’d run </w:t>
         </w:r>
         <w:r>
           <w:t xml:space="preserve">the following </w:t>
@@ -4698,7 +4710,7 @@
         </w:rPr>
         <w:t>guessing_game</w:t>
       </w:r>
-      <w:del w:id="39" w:author="Audrey Doyle" w:date="2025-09-15T15:09:00Z" w16du:dateUtc="2025-09-15T19:09:00Z">
+      <w:del w:id="43" w:author="Audrey Doyle" w:date="2025-09-15T15:09:00Z" w16du:dateUtc="2025-09-15T19:09:00Z">
         <w:r>
           <w:delText xml:space="preserve"> we’d run</w:delText>
         </w:r>
@@ -4759,6 +4771,7 @@
         <w:pStyle w:val="Code"/>
       </w:pPr>
       <w:r>
+        <w:lastRenderedPageBreak/>
         <w:t xml:space="preserve">$ </w:t>
       </w:r>
       <w:r>
@@ -4823,11 +4836,11 @@
       <w:r>
         <w:fldChar w:fldCharType="end"/>
       </w:r>
-      <w:bookmarkStart w:id="40" w:name="_Toc206168686"/>
+      <w:bookmarkStart w:id="44" w:name="_Toc206168686"/>
       <w:r>
         <w:t>Cargo Workspaces</w:t>
       </w:r>
-      <w:bookmarkEnd w:id="40"/>
+      <w:bookmarkEnd w:id="44"/>
     </w:p>
     <w:p>
       <w:pPr>
@@ -4871,12 +4884,11 @@
       <w:pPr>
         <w:pStyle w:val="HeadB"/>
       </w:pPr>
-      <w:bookmarkStart w:id="41" w:name="_Toc206168687"/>
-      <w:r>
-        <w:lastRenderedPageBreak/>
+      <w:bookmarkStart w:id="45" w:name="_Toc206168687"/>
+      <w:r>
         <w:t>Creating a Workspace</w:t>
       </w:r>
-      <w:bookmarkEnd w:id="41"/>
+      <w:bookmarkEnd w:id="45"/>
     </w:p>
     <w:p>
       <w:pPr>
@@ -4885,7 +4897,7 @@
       <w:r>
         <w:t xml:space="preserve">A </w:t>
       </w:r>
-      <w:bookmarkStart w:id="42" w:name="_Hlk208841451"/>
+      <w:bookmarkStart w:id="46" w:name="_Hlk208841451"/>
       <w:r>
         <w:rPr>
           <w:rStyle w:val="Italic"/>
@@ -4895,7 +4907,7 @@
       <w:r>
         <w:t xml:space="preserve"> </w:t>
       </w:r>
-      <w:bookmarkEnd w:id="42"/>
+      <w:bookmarkEnd w:id="46"/>
       <w:r>
         <w:t xml:space="preserve">is a set of packages that share the same </w:t>
       </w:r>
@@ -4908,7 +4920,7 @@
       <w:r>
         <w:t xml:space="preserve"> and output directory. Let’s make a project using a workspace—we’ll use trivial code so </w:t>
       </w:r>
-      <w:ins w:id="43" w:author="Audrey Doyle" w:date="2025-09-15T15:10:00Z" w16du:dateUtc="2025-09-15T19:10:00Z">
+      <w:ins w:id="47" w:author="Audrey Doyle" w:date="2025-09-15T15:10:00Z" w16du:dateUtc="2025-09-15T19:10:00Z">
         <w:r>
           <w:t xml:space="preserve">that </w:t>
         </w:r>
@@ -5021,12 +5033,12 @@
         </w:rPr>
         <w:t>"3"</w:t>
       </w:r>
-      <w:ins w:id="44" w:author="Audrey Doyle" w:date="2025-09-15T15:12:00Z" w16du:dateUtc="2025-09-15T19:12:00Z">
+      <w:ins w:id="48" w:author="Audrey Doyle" w:date="2025-09-15T15:12:00Z" w16du:dateUtc="2025-09-15T19:12:00Z">
         <w:r>
           <w:t>:</w:t>
         </w:r>
       </w:ins>
-      <w:del w:id="45" w:author="Audrey Doyle" w:date="2025-09-15T15:12:00Z" w16du:dateUtc="2025-09-15T19:12:00Z">
+      <w:del w:id="49" w:author="Audrey Doyle" w:date="2025-09-15T15:12:00Z" w16du:dateUtc="2025-09-15T19:12:00Z">
         <w:r>
           <w:delText>.</w:delText>
         </w:r>
@@ -5096,6 +5108,7 @@
         <w:pStyle w:val="Code"/>
       </w:pPr>
       <w:r>
+        <w:lastRenderedPageBreak/>
         <w:t xml:space="preserve">$ </w:t>
       </w:r>
       <w:r>
@@ -5280,7 +5293,373 @@
         <w:pStyle w:val="Code"/>
       </w:pPr>
       <w:r>
+        <w:t>└── target</w:t>
+      </w:r>
+    </w:p>
+    <w:p>
+      <w:pPr>
+        <w:pStyle w:val="Body"/>
+      </w:pPr>
+      <w:r>
+        <w:t xml:space="preserve">The workspace has one </w:t>
+      </w:r>
+      <w:r>
+        <w:rPr>
+          <w:rStyle w:val="Italic"/>
+        </w:rPr>
+        <w:t>target</w:t>
+      </w:r>
+      <w:r>
+        <w:t xml:space="preserve"> directory at the top level that the compiled artifacts will be placed into; the </w:t>
+      </w:r>
+      <w:r>
+        <w:rPr>
+          <w:rStyle w:val="Literal"/>
+        </w:rPr>
+        <w:t>adder</w:t>
+      </w:r>
+      <w:r>
+        <w:t xml:space="preserve"> package doesn’t have its own </w:t>
+      </w:r>
+      <w:r>
+        <w:rPr>
+          <w:rStyle w:val="Italic"/>
+        </w:rPr>
+        <w:t>target</w:t>
+      </w:r>
+      <w:r>
+        <w:t xml:space="preserve"> directory. Even if we were to run </w:t>
+      </w:r>
+      <w:r>
+        <w:rPr>
+          <w:rStyle w:val="Literal"/>
+        </w:rPr>
+        <w:t>cargo build</w:t>
+      </w:r>
+      <w:r>
+        <w:t xml:space="preserve"> from inside the </w:t>
+      </w:r>
+      <w:r>
+        <w:rPr>
+          <w:rStyle w:val="Italic"/>
+        </w:rPr>
+        <w:t>adder</w:t>
+      </w:r>
+      <w:r>
+        <w:t xml:space="preserve"> directory, the compiled artifacts would still end up in </w:t>
+      </w:r>
+      <w:r>
+        <w:rPr>
+          <w:rStyle w:val="Italic"/>
+        </w:rPr>
+        <w:t>add/target</w:t>
+      </w:r>
+      <w:r>
+        <w:t xml:space="preserve"> rather than </w:t>
+      </w:r>
+      <w:r>
+        <w:rPr>
+          <w:rStyle w:val="Italic"/>
+        </w:rPr>
+        <w:t>add/adder/target</w:t>
+      </w:r>
+      <w:r>
+        <w:t xml:space="preserve">. Cargo structures the </w:t>
+      </w:r>
+      <w:r>
+        <w:rPr>
+          <w:rStyle w:val="Italic"/>
+        </w:rPr>
+        <w:t>target</w:t>
+      </w:r>
+      <w:r>
+        <w:t xml:space="preserve"> directory in a workspace like this because the crates in a workspace are meant to depend on each other. If each crate had its own </w:t>
+      </w:r>
+      <w:r>
+        <w:rPr>
+          <w:rStyle w:val="Italic"/>
+        </w:rPr>
+        <w:t>target</w:t>
+      </w:r>
+      <w:r>
+        <w:t xml:space="preserve"> directory, each crate would have to recompile each of the other crates in the workspace to place the artifacts in its own </w:t>
+      </w:r>
+      <w:r>
+        <w:rPr>
+          <w:rStyle w:val="Italic"/>
+        </w:rPr>
+        <w:t>target</w:t>
+      </w:r>
+      <w:r>
+        <w:t xml:space="preserve"> directory. By sharing one </w:t>
+      </w:r>
+      <w:r>
+        <w:rPr>
+          <w:rStyle w:val="Italic"/>
+        </w:rPr>
+        <w:t>target</w:t>
+      </w:r>
+      <w:r>
+        <w:t xml:space="preserve"> directory, the crates can avoid unnecessary rebuilding.</w:t>
+      </w:r>
+    </w:p>
+    <w:p>
+      <w:pPr>
+        <w:pStyle w:val="HeadB"/>
+      </w:pPr>
+      <w:bookmarkStart w:id="50" w:name="_Toc206168688"/>
+      <w:r>
+        <w:t>Creating the Second Package in the Workspace</w:t>
+      </w:r>
+      <w:bookmarkEnd w:id="50"/>
+    </w:p>
+    <w:p>
+      <w:pPr>
+        <w:pStyle w:val="Body"/>
+      </w:pPr>
+      <w:r>
+        <w:t xml:space="preserve">Next, let’s create another member package in the workspace and call it </w:t>
+      </w:r>
+      <w:r>
+        <w:rPr>
+          <w:rStyle w:val="Literal"/>
+        </w:rPr>
+        <w:t>add_one</w:t>
+      </w:r>
+      <w:r>
+        <w:t xml:space="preserve">. Generate a new library crate named </w:t>
+      </w:r>
+      <w:r>
+        <w:rPr>
+          <w:rStyle w:val="Literal"/>
+        </w:rPr>
+        <w:t>add_one</w:t>
+      </w:r>
+      <w:r>
+        <w:t>:</w:t>
+      </w:r>
+    </w:p>
+    <w:p>
+      <w:pPr>
+        <w:pStyle w:val="Code"/>
+      </w:pPr>
+      <w:r>
+        <w:t xml:space="preserve">$ </w:t>
+      </w:r>
+      <w:r>
+        <w:rPr>
+          <w:rStyle w:val="LiteralBold"/>
+        </w:rPr>
+        <w:t>cargo new add_one --lib</w:t>
+      </w:r>
+    </w:p>
+    <w:p>
+      <w:pPr>
+        <w:pStyle w:val="Code"/>
+      </w:pPr>
+      <w:r>
+        <w:t xml:space="preserve">     Created library `add_one` package</w:t>
+      </w:r>
+    </w:p>
+    <w:p>
+      <w:pPr>
+        <w:pStyle w:val="Code"/>
+      </w:pPr>
+      <w:r>
+        <w:t xml:space="preserve">      Adding `add_one` as member of workspace at `file:///projects/add`</w:t>
+      </w:r>
+    </w:p>
+    <w:p>
+      <w:pPr>
+        <w:pStyle w:val="Body"/>
+      </w:pPr>
+      <w:r>
+        <w:t xml:space="preserve">The top-level </w:t>
+      </w:r>
+      <w:r>
+        <w:rPr>
+          <w:rStyle w:val="Italic"/>
+        </w:rPr>
+        <w:t>Cargo.toml</w:t>
+      </w:r>
+      <w:r>
+        <w:t xml:space="preserve"> will now include the </w:t>
+      </w:r>
+      <w:r>
+        <w:rPr>
+          <w:rStyle w:val="Italic"/>
+        </w:rPr>
+        <w:t>add_one</w:t>
+      </w:r>
+      <w:r>
+        <w:t xml:space="preserve"> path in the </w:t>
+      </w:r>
+      <w:r>
+        <w:rPr>
+          <w:rStyle w:val="Literal"/>
+        </w:rPr>
+        <w:t>members</w:t>
+      </w:r>
+      <w:r>
+        <w:t xml:space="preserve"> list:</w:t>
+      </w:r>
+    </w:p>
+    <w:p>
+      <w:pPr>
+        <w:pStyle w:val="CodeLabel"/>
+      </w:pPr>
+      <w:r>
+        <w:t>Cargo.toml</w:t>
+      </w:r>
+    </w:p>
+    <w:p>
+      <w:pPr>
+        <w:pStyle w:val="Code"/>
+      </w:pPr>
+      <w:r>
+        <w:rPr>
+          <w:rStyle w:val="LiteralGray"/>
+        </w:rPr>
+        <w:t>[workspace]</w:t>
+      </w:r>
+    </w:p>
+    <w:p>
+      <w:pPr>
+        <w:pStyle w:val="Code"/>
+        <w:rPr>
+          <w:rStyle w:val="LiteralGray"/>
+        </w:rPr>
+      </w:pPr>
+      <w:r>
+        <w:rPr>
+          <w:rStyle w:val="LiteralGray"/>
+        </w:rPr>
+        <w:t>resolver = "3"</w:t>
+      </w:r>
+    </w:p>
+    <w:p>
+      <w:pPr>
+        <w:pStyle w:val="Code"/>
+      </w:pPr>
+      <w:r>
+        <w:rPr>
+          <w:rStyle w:val="LiteralGray"/>
+        </w:rPr>
+        <w:t>members = ["adder",</w:t>
+      </w:r>
+      <w:r>
+        <w:t xml:space="preserve"> "add_one"</w:t>
+      </w:r>
+      <w:r>
+        <w:rPr>
+          <w:rStyle w:val="LiteralGray"/>
+        </w:rPr>
+        <w:t>]</w:t>
+      </w:r>
+    </w:p>
+    <w:p>
+      <w:pPr>
+        <w:pStyle w:val="Body"/>
+      </w:pPr>
+      <w:r>
         <w:lastRenderedPageBreak/>
+        <w:t xml:space="preserve">Your </w:t>
+      </w:r>
+      <w:r>
+        <w:rPr>
+          <w:rStyle w:val="Italic"/>
+        </w:rPr>
+        <w:t>add</w:t>
+      </w:r>
+      <w:r>
+        <w:t xml:space="preserve"> directory should now have these directories and files:</w:t>
+      </w:r>
+    </w:p>
+    <w:p>
+      <w:pPr>
+        <w:pStyle w:val="Code"/>
+      </w:pPr>
+      <w:r>
+        <w:t>├── Cargo.lock</w:t>
+      </w:r>
+    </w:p>
+    <w:p>
+      <w:pPr>
+        <w:pStyle w:val="Code"/>
+      </w:pPr>
+      <w:r>
+        <w:t>├── Cargo.toml</w:t>
+      </w:r>
+    </w:p>
+    <w:p>
+      <w:pPr>
+        <w:pStyle w:val="Code"/>
+      </w:pPr>
+      <w:r>
+        <w:t>├── add_one</w:t>
+      </w:r>
+    </w:p>
+    <w:p>
+      <w:pPr>
+        <w:pStyle w:val="Code"/>
+      </w:pPr>
+      <w:r>
+        <w:t>│   ├── Cargo.toml</w:t>
+      </w:r>
+    </w:p>
+    <w:p>
+      <w:pPr>
+        <w:pStyle w:val="Code"/>
+      </w:pPr>
+      <w:r>
+        <w:t>│   └── src</w:t>
+      </w:r>
+    </w:p>
+    <w:p>
+      <w:pPr>
+        <w:pStyle w:val="Code"/>
+      </w:pPr>
+      <w:r>
+        <w:t>│       └── lib.rs</w:t>
+      </w:r>
+    </w:p>
+    <w:p>
+      <w:pPr>
+        <w:pStyle w:val="Code"/>
+      </w:pPr>
+      <w:r>
+        <w:t>├── adder</w:t>
+      </w:r>
+    </w:p>
+    <w:p>
+      <w:pPr>
+        <w:pStyle w:val="Code"/>
+      </w:pPr>
+      <w:r>
+        <w:t>│   ├── Cargo.toml</w:t>
+      </w:r>
+    </w:p>
+    <w:p>
+      <w:pPr>
+        <w:pStyle w:val="Code"/>
+      </w:pPr>
+      <w:r>
+        <w:t>│   └── src</w:t>
+      </w:r>
+    </w:p>
+    <w:p>
+      <w:pPr>
+        <w:pStyle w:val="Code"/>
+      </w:pPr>
+      <w:r>
+        <w:t>│       └── main.rs</w:t>
+      </w:r>
+    </w:p>
+    <w:p>
+      <w:pPr>
+        <w:pStyle w:val="Code"/>
+      </w:pPr>
+      <w:r>
         <w:t>└── target</w:t>
       </w:r>
     </w:p>
@@ -5289,16 +5668,65 @@
         <w:pStyle w:val="Body"/>
       </w:pPr>
       <w:r>
-        <w:t xml:space="preserve">The workspace has one </w:t>
+        <w:t xml:space="preserve">In the </w:t>
       </w:r>
       <w:r>
         <w:rPr>
           <w:rStyle w:val="Italic"/>
         </w:rPr>
-        <w:t>target</w:t>
-      </w:r>
-      <w:r>
-        <w:t xml:space="preserve"> directory at the top level that the compiled artifacts will be placed into; the </w:t>
+        <w:t>add_one/src/lib.rs</w:t>
+      </w:r>
+      <w:r>
+        <w:t xml:space="preserve"> file, let’s add an </w:t>
+      </w:r>
+      <w:r>
+        <w:rPr>
+          <w:rStyle w:val="Literal"/>
+        </w:rPr>
+        <w:t>add_one</w:t>
+      </w:r>
+      <w:r>
+        <w:t xml:space="preserve"> function:</w:t>
+      </w:r>
+    </w:p>
+    <w:p>
+      <w:pPr>
+        <w:pStyle w:val="CodeLabel"/>
+      </w:pPr>
+      <w:r>
+        <w:t>add_one/src/lib.rs</w:t>
+      </w:r>
+    </w:p>
+    <w:p>
+      <w:pPr>
+        <w:pStyle w:val="Code"/>
+      </w:pPr>
+      <w:r>
+        <w:t>pub fn add_one(x: i32) -&gt; i32 {</w:t>
+      </w:r>
+    </w:p>
+    <w:p>
+      <w:pPr>
+        <w:pStyle w:val="Code"/>
+      </w:pPr>
+      <w:r>
+        <w:t xml:space="preserve">    x + 1</w:t>
+      </w:r>
+    </w:p>
+    <w:p>
+      <w:pPr>
+        <w:pStyle w:val="Code"/>
+      </w:pPr>
+      <w:r>
+        <w:t>}</w:t>
+      </w:r>
+    </w:p>
+    <w:p>
+      <w:pPr>
+        <w:pStyle w:val="Body"/>
+      </w:pPr>
+      <w:r>
+        <w:t xml:space="preserve">Now we can have the </w:t>
       </w:r>
       <w:r>
         <w:rPr>
@@ -5307,460 +5735,44 @@
         <w:t>adder</w:t>
       </w:r>
       <w:r>
-        <w:t xml:space="preserve"> package doesn’t have its own </w:t>
+        <w:t xml:space="preserve"> package with our binary depend on the </w:t>
+      </w:r>
+      <w:r>
+        <w:rPr>
+          <w:rStyle w:val="Literal"/>
+        </w:rPr>
+        <w:t>add_one</w:t>
+      </w:r>
+      <w:r>
+        <w:t xml:space="preserve"> package that has our library. First</w:t>
+      </w:r>
+      <w:r>
+        <w:t>,</w:t>
+      </w:r>
+      <w:r>
+        <w:t xml:space="preserve"> we’ll need to add a path dependency on </w:t>
+      </w:r>
+      <w:r>
+        <w:rPr>
+          <w:rStyle w:val="Literal"/>
+        </w:rPr>
+        <w:t>add_one</w:t>
+      </w:r>
+      <w:r>
+        <w:t xml:space="preserve"> to </w:t>
       </w:r>
       <w:r>
         <w:rPr>
           <w:rStyle w:val="Italic"/>
         </w:rPr>
-        <w:t>target</w:t>
-      </w:r>
-      <w:r>
-        <w:t xml:space="preserve"> directory. Even if we were to run </w:t>
-      </w:r>
-      <w:r>
-        <w:rPr>
-          <w:rStyle w:val="Literal"/>
-        </w:rPr>
-        <w:t>cargo build</w:t>
-      </w:r>
-      <w:r>
-        <w:t xml:space="preserve"> from inside the </w:t>
-      </w:r>
-      <w:r>
-        <w:rPr>
-          <w:rStyle w:val="Italic"/>
-        </w:rPr>
-        <w:t>adder</w:t>
-      </w:r>
-      <w:r>
-        <w:t xml:space="preserve"> directory, the compiled artifacts would still end up in </w:t>
-      </w:r>
-      <w:r>
-        <w:rPr>
-          <w:rStyle w:val="Italic"/>
-        </w:rPr>
-        <w:t>add/target</w:t>
-      </w:r>
-      <w:r>
-        <w:t xml:space="preserve"> rather than </w:t>
-      </w:r>
-      <w:r>
-        <w:rPr>
-          <w:rStyle w:val="Italic"/>
-        </w:rPr>
-        <w:t>add/adder/target</w:t>
-      </w:r>
-      <w:r>
-        <w:t xml:space="preserve">. Cargo structures the </w:t>
-      </w:r>
-      <w:r>
-        <w:rPr>
-          <w:rStyle w:val="Italic"/>
-        </w:rPr>
-        <w:t>target</w:t>
-      </w:r>
-      <w:r>
-        <w:t xml:space="preserve"> directory in a workspace like this because the crates in a workspace are meant to depend on each other. If each crate had its own </w:t>
-      </w:r>
-      <w:r>
-        <w:rPr>
-          <w:rStyle w:val="Italic"/>
-        </w:rPr>
-        <w:t>target</w:t>
-      </w:r>
-      <w:r>
-        <w:t xml:space="preserve"> directory, each crate would have to recompile each of the other crates in the workspace to place the artifacts in its own </w:t>
-      </w:r>
-      <w:r>
-        <w:rPr>
-          <w:rStyle w:val="Italic"/>
-        </w:rPr>
-        <w:t>target</w:t>
-      </w:r>
-      <w:r>
-        <w:t xml:space="preserve"> directory. By sharing one </w:t>
-      </w:r>
-      <w:r>
-        <w:rPr>
-          <w:rStyle w:val="Italic"/>
-        </w:rPr>
-        <w:t>target</w:t>
-      </w:r>
-      <w:r>
-        <w:t xml:space="preserve"> directory, the crates can avoid unnecessary rebuilding.</w:t>
-      </w:r>
-    </w:p>
-    <w:p>
-      <w:pPr>
-        <w:pStyle w:val="HeadB"/>
-      </w:pPr>
-      <w:bookmarkStart w:id="46" w:name="_Toc206168688"/>
-      <w:r>
-        <w:t>Creating the Second Package in the Workspace</w:t>
-      </w:r>
-      <w:bookmarkEnd w:id="46"/>
-    </w:p>
-    <w:p>
-      <w:pPr>
-        <w:pStyle w:val="Body"/>
-      </w:pPr>
-      <w:r>
-        <w:t xml:space="preserve">Next, let’s create another member package in the workspace and call it </w:t>
-      </w:r>
-      <w:r>
-        <w:rPr>
-          <w:rStyle w:val="Literal"/>
-        </w:rPr>
-        <w:t>add_one</w:t>
-      </w:r>
-      <w:r>
-        <w:t xml:space="preserve">. Generate a new library crate named </w:t>
-      </w:r>
-      <w:r>
-        <w:rPr>
-          <w:rStyle w:val="Literal"/>
-        </w:rPr>
-        <w:t>add_one</w:t>
-      </w:r>
-      <w:r>
-        <w:t>:</w:t>
-      </w:r>
-    </w:p>
-    <w:p>
-      <w:pPr>
-        <w:pStyle w:val="Code"/>
-      </w:pPr>
-      <w:r>
-        <w:t xml:space="preserve">$ </w:t>
-      </w:r>
-      <w:r>
-        <w:rPr>
-          <w:rStyle w:val="LiteralBold"/>
-        </w:rPr>
-        <w:t>cargo new add_one --lib</w:t>
-      </w:r>
-    </w:p>
-    <w:p>
-      <w:pPr>
-        <w:pStyle w:val="Code"/>
-      </w:pPr>
-      <w:r>
-        <w:t xml:space="preserve">     Created library `add_one` package</w:t>
-      </w:r>
-    </w:p>
-    <w:p>
-      <w:pPr>
-        <w:pStyle w:val="Code"/>
-      </w:pPr>
-      <w:r>
-        <w:t xml:space="preserve">      Adding `add_one` as member of workspace at `file:///projects/add`</w:t>
-      </w:r>
-    </w:p>
-    <w:p>
-      <w:pPr>
-        <w:pStyle w:val="Body"/>
-      </w:pPr>
-      <w:r>
-        <w:t xml:space="preserve">The top-level </w:t>
-      </w:r>
-      <w:r>
-        <w:rPr>
-          <w:rStyle w:val="Italic"/>
-        </w:rPr>
-        <w:t>Cargo.toml</w:t>
-      </w:r>
-      <w:r>
-        <w:t xml:space="preserve"> will now include the </w:t>
-      </w:r>
-      <w:r>
-        <w:rPr>
-          <w:rStyle w:val="Italic"/>
-        </w:rPr>
-        <w:t>add_one</w:t>
-      </w:r>
-      <w:r>
-        <w:t xml:space="preserve"> path in the </w:t>
-      </w:r>
-      <w:r>
-        <w:rPr>
-          <w:rStyle w:val="Literal"/>
-        </w:rPr>
-        <w:t>members</w:t>
-      </w:r>
-      <w:r>
-        <w:t xml:space="preserve"> list:</w:t>
-      </w:r>
-    </w:p>
-    <w:p>
-      <w:pPr>
-        <w:pStyle w:val="CodeLabel"/>
-      </w:pPr>
-      <w:r>
-        <w:t>Cargo.toml</w:t>
-      </w:r>
-    </w:p>
-    <w:p>
-      <w:pPr>
-        <w:pStyle w:val="Code"/>
-      </w:pPr>
-      <w:r>
-        <w:rPr>
-          <w:rStyle w:val="LiteralGray"/>
-        </w:rPr>
-        <w:t>[workspace]</w:t>
-      </w:r>
-    </w:p>
-    <w:p>
-      <w:pPr>
-        <w:pStyle w:val="Code"/>
-        <w:rPr>
-          <w:rStyle w:val="LiteralGray"/>
-        </w:rPr>
-      </w:pPr>
-      <w:r>
-        <w:rPr>
-          <w:rStyle w:val="LiteralGray"/>
-        </w:rPr>
-        <w:t>resolver = "3"</w:t>
-      </w:r>
-    </w:p>
-    <w:p>
-      <w:pPr>
-        <w:pStyle w:val="Code"/>
-      </w:pPr>
-      <w:r>
-        <w:rPr>
-          <w:rStyle w:val="LiteralGray"/>
-        </w:rPr>
-        <w:t>members = ["adder",</w:t>
-      </w:r>
-      <w:r>
-        <w:t xml:space="preserve"> "add_one"</w:t>
-      </w:r>
-      <w:r>
-        <w:rPr>
-          <w:rStyle w:val="LiteralGray"/>
-        </w:rPr>
-        <w:t>]</w:t>
-      </w:r>
-    </w:p>
-    <w:p>
-      <w:pPr>
-        <w:pStyle w:val="Body"/>
-      </w:pPr>
-      <w:r>
-        <w:t xml:space="preserve">Your </w:t>
-      </w:r>
-      <w:r>
-        <w:rPr>
-          <w:rStyle w:val="Italic"/>
-        </w:rPr>
-        <w:t>add</w:t>
-      </w:r>
-      <w:r>
-        <w:t xml:space="preserve"> directory should now have these directories and files:</w:t>
-      </w:r>
-    </w:p>
-    <w:p>
-      <w:pPr>
-        <w:pStyle w:val="Code"/>
-      </w:pPr>
-      <w:r>
-        <w:t>├── Cargo.lock</w:t>
-      </w:r>
-    </w:p>
-    <w:p>
-      <w:pPr>
-        <w:pStyle w:val="Code"/>
-      </w:pPr>
-      <w:r>
-        <w:t>├── Cargo.toml</w:t>
-      </w:r>
-    </w:p>
-    <w:p>
-      <w:pPr>
-        <w:pStyle w:val="Code"/>
-      </w:pPr>
-      <w:r>
-        <w:t>├── add_one</w:t>
-      </w:r>
-    </w:p>
-    <w:p>
-      <w:pPr>
-        <w:pStyle w:val="Code"/>
-      </w:pPr>
-      <w:r>
-        <w:t>│   ├── Cargo.toml</w:t>
-      </w:r>
-    </w:p>
-    <w:p>
-      <w:pPr>
-        <w:pStyle w:val="Code"/>
-      </w:pPr>
-      <w:r>
-        <w:t>│   └── src</w:t>
-      </w:r>
-    </w:p>
-    <w:p>
-      <w:pPr>
-        <w:pStyle w:val="Code"/>
-      </w:pPr>
-      <w:r>
-        <w:t>│       └── lib.rs</w:t>
-      </w:r>
-    </w:p>
-    <w:p>
-      <w:pPr>
-        <w:pStyle w:val="Code"/>
-      </w:pPr>
-      <w:r>
-        <w:t>├── adder</w:t>
-      </w:r>
-    </w:p>
-    <w:p>
-      <w:pPr>
-        <w:pStyle w:val="Code"/>
-      </w:pPr>
-      <w:r>
-        <w:t>│   ├── Cargo.toml</w:t>
-      </w:r>
-    </w:p>
-    <w:p>
-      <w:pPr>
-        <w:pStyle w:val="Code"/>
-      </w:pPr>
-      <w:r>
-        <w:t>│   └── src</w:t>
-      </w:r>
-    </w:p>
-    <w:p>
-      <w:pPr>
-        <w:pStyle w:val="Code"/>
-      </w:pPr>
-      <w:r>
-        <w:t>│       └── main.rs</w:t>
-      </w:r>
-    </w:p>
-    <w:p>
-      <w:pPr>
-        <w:pStyle w:val="Code"/>
-      </w:pPr>
-      <w:r>
-        <w:t>└── target</w:t>
-      </w:r>
-    </w:p>
-    <w:p>
-      <w:pPr>
-        <w:pStyle w:val="Body"/>
-      </w:pPr>
-      <w:r>
-        <w:t xml:space="preserve">In the </w:t>
-      </w:r>
-      <w:r>
-        <w:rPr>
-          <w:rStyle w:val="Italic"/>
-        </w:rPr>
-        <w:t>add_one/src/lib.rs</w:t>
-      </w:r>
-      <w:r>
-        <w:t xml:space="preserve"> file, let’s add an </w:t>
-      </w:r>
-      <w:r>
-        <w:rPr>
-          <w:rStyle w:val="Literal"/>
-        </w:rPr>
-        <w:t>add_one</w:t>
-      </w:r>
-      <w:r>
-        <w:t xml:space="preserve"> function:</w:t>
-      </w:r>
-    </w:p>
-    <w:p>
-      <w:pPr>
-        <w:pStyle w:val="CodeLabel"/>
-      </w:pPr>
-      <w:r>
-        <w:t>add_one/src/lib.rs</w:t>
-      </w:r>
-    </w:p>
-    <w:p>
-      <w:pPr>
-        <w:pStyle w:val="Code"/>
-      </w:pPr>
-      <w:r>
-        <w:t>pub fn add_one(x: i32) -&gt; i32 {</w:t>
-      </w:r>
-    </w:p>
-    <w:p>
-      <w:pPr>
-        <w:pStyle w:val="Code"/>
-      </w:pPr>
-      <w:r>
-        <w:t xml:space="preserve">    x + 1</w:t>
-      </w:r>
-    </w:p>
-    <w:p>
-      <w:pPr>
-        <w:pStyle w:val="Code"/>
-      </w:pPr>
-      <w:r>
-        <w:t>}</w:t>
-      </w:r>
-    </w:p>
-    <w:p>
-      <w:pPr>
-        <w:pStyle w:val="Body"/>
-      </w:pPr>
-      <w:r>
-        <w:lastRenderedPageBreak/>
-        <w:t xml:space="preserve">Now we can have the </w:t>
-      </w:r>
-      <w:r>
-        <w:rPr>
-          <w:rStyle w:val="Literal"/>
-        </w:rPr>
-        <w:t>adder</w:t>
-      </w:r>
-      <w:r>
-        <w:t xml:space="preserve"> package with our binary depend on the </w:t>
-      </w:r>
-      <w:r>
-        <w:rPr>
-          <w:rStyle w:val="Literal"/>
-        </w:rPr>
-        <w:t>add_one</w:t>
-      </w:r>
-      <w:r>
-        <w:t xml:space="preserve"> package that has our library. First</w:t>
-      </w:r>
-      <w:r>
-        <w:t>,</w:t>
-      </w:r>
-      <w:r>
-        <w:t xml:space="preserve"> we’ll need to add a path dependency on </w:t>
-      </w:r>
-      <w:r>
-        <w:rPr>
-          <w:rStyle w:val="Literal"/>
-        </w:rPr>
-        <w:t>add_one</w:t>
-      </w:r>
-      <w:r>
-        <w:t xml:space="preserve"> to </w:t>
-      </w:r>
-      <w:r>
-        <w:rPr>
-          <w:rStyle w:val="Italic"/>
-        </w:rPr>
         <w:t>adder/Cargo.toml</w:t>
       </w:r>
-      <w:ins w:id="47" w:author="Audrey Doyle" w:date="2025-09-15T15:13:00Z" w16du:dateUtc="2025-09-15T19:13:00Z">
+      <w:ins w:id="51" w:author="Audrey Doyle" w:date="2025-09-15T15:13:00Z" w16du:dateUtc="2025-09-15T19:13:00Z">
         <w:r>
           <w:t>:</w:t>
         </w:r>
       </w:ins>
-      <w:del w:id="48" w:author="Audrey Doyle" w:date="2025-09-15T15:13:00Z" w16du:dateUtc="2025-09-15T19:13:00Z">
+      <w:del w:id="52" w:author="Audrey Doyle" w:date="2025-09-15T15:13:00Z" w16du:dateUtc="2025-09-15T19:13:00Z">
         <w:r>
           <w:delText>.</w:delText>
         </w:r>
@@ -6004,6 +6016,7 @@
         <w:pStyle w:val="Code"/>
       </w:pPr>
       <w:r>
+        <w:lastRenderedPageBreak/>
         <w:t xml:space="preserve">   Compiling add_one v0.1.0 (file:///projects/add/add_one)</w:t>
       </w:r>
     </w:p>
@@ -6143,7 +6156,6 @@
         <w:spacing w:before="180"/>
       </w:pPr>
       <w:r>
-        <w:lastRenderedPageBreak/>
         <w:fldChar w:fldCharType="begin"/>
       </w:r>
       <w:r>
@@ -6152,11 +6164,11 @@
       <w:r>
         <w:fldChar w:fldCharType="end"/>
       </w:r>
-      <w:bookmarkStart w:id="49" w:name="_Toc206168689"/>
+      <w:bookmarkStart w:id="53" w:name="_Toc206168689"/>
       <w:r>
         <w:t>Depending on an External Package</w:t>
       </w:r>
-      <w:bookmarkEnd w:id="49"/>
+      <w:bookmarkEnd w:id="53"/>
     </w:p>
     <w:p>
       <w:pPr>
@@ -6255,7 +6267,7 @@
       <w:r>
         <w:t xml:space="preserve"> file so </w:t>
       </w:r>
-      <w:ins w:id="50" w:author="Audrey Doyle" w:date="2025-09-15T15:14:00Z" w16du:dateUtc="2025-09-15T19:14:00Z">
+      <w:ins w:id="54" w:author="Audrey Doyle" w:date="2025-09-15T15:14:00Z" w16du:dateUtc="2025-09-15T19:14:00Z">
         <w:r>
           <w:t xml:space="preserve">that </w:t>
         </w:r>
@@ -6452,6 +6464,7 @@
         <w:pStyle w:val="Body"/>
       </w:pPr>
       <w:r>
+        <w:lastRenderedPageBreak/>
         <w:t xml:space="preserve">The top-level </w:t>
       </w:r>
       <w:r>
@@ -6650,7 +6663,6 @@
         <w:rPr>
           <w:rStyle w:val="Literal"/>
         </w:rPr>
-        <w:lastRenderedPageBreak/>
         <w:t>adder</w:t>
       </w:r>
       <w:r>
@@ -6718,7 +6730,7 @@
       <w:r>
         <w:t>If crates in the workspace specify incompatible versions of the same dependency, Cargo will resolve each of them</w:t>
       </w:r>
-      <w:del w:id="51" w:author="Audrey Doyle" w:date="2025-09-15T15:15:00Z" w16du:dateUtc="2025-09-15T19:15:00Z">
+      <w:del w:id="55" w:author="Audrey Doyle" w:date="2025-09-15T15:15:00Z" w16du:dateUtc="2025-09-15T19:15:00Z">
         <w:r>
           <w:delText>,</w:delText>
         </w:r>
@@ -6731,11 +6743,11 @@
       <w:pPr>
         <w:pStyle w:val="HeadC"/>
       </w:pPr>
-      <w:bookmarkStart w:id="52" w:name="_Toc206168690"/>
+      <w:bookmarkStart w:id="56" w:name="_Toc206168690"/>
       <w:r>
         <w:t>Adding a Test to a Workspace</w:t>
       </w:r>
-      <w:bookmarkEnd w:id="52"/>
+      <w:bookmarkEnd w:id="56"/>
     </w:p>
     <w:p>
       <w:pPr>
@@ -6883,6 +6895,7 @@
         <w:pStyle w:val="Body"/>
       </w:pPr>
       <w:r>
+        <w:lastRenderedPageBreak/>
         <w:fldChar w:fldCharType="begin"/>
       </w:r>
       <w:r>
@@ -7011,9 +7024,28 @@
     <w:p>
       <w:pPr>
         <w:pStyle w:val="Code"/>
-      </w:pPr>
-      <w:r>
-        <w:t xml:space="preserve">test result: ok. 1 passed; 0 failed; 0 ignored; 0 measured; 0 </w:t>
+        <w:rPr>
+          <w:ins w:id="57" w:author="Carol Nichols" w:date="2025-10-02T21:05:00Z" w16du:dateUtc="2025-10-03T01:05:00Z"/>
+        </w:rPr>
+      </w:pPr>
+      <w:r>
+        <w:t>test result: ok. 1 passed; 0 failed; 0 ignored; 0 measured;</w:t>
+      </w:r>
+    </w:p>
+    <w:p>
+      <w:pPr>
+        <w:pStyle w:val="Code"/>
+        <w:rPr>
+          <w:del w:id="58" w:author="Carol Nichols" w:date="2025-10-02T21:05:00Z" w16du:dateUtc="2025-10-03T01:05:00Z"/>
+        </w:rPr>
+      </w:pPr>
+      <w:del w:id="59" w:author="Carol Nichols" w:date="2025-10-02T21:05:00Z" w16du:dateUtc="2025-10-03T01:05:00Z">
+        <w:r>
+          <w:delText xml:space="preserve"> </w:delText>
+        </w:r>
+      </w:del>
+      <w:r>
+        <w:t xml:space="preserve">0 </w:t>
       </w:r>
     </w:p>
     <w:p>
@@ -7048,7 +7080,6 @@
         <w:pStyle w:val="Code"/>
       </w:pPr>
       <w:r>
-        <w:lastRenderedPageBreak/>
         <w:t>49979ff40686fa8e)</w:t>
       </w:r>
     </w:p>
@@ -7073,9 +7104,28 @@
     <w:p>
       <w:pPr>
         <w:pStyle w:val="Code"/>
-      </w:pPr>
-      <w:r>
-        <w:t xml:space="preserve">test result: ok. 0 passed; 0 failed; 0 ignored; 0 measured; 0 </w:t>
+        <w:rPr>
+          <w:ins w:id="60" w:author="Carol Nichols" w:date="2025-10-02T21:05:00Z" w16du:dateUtc="2025-10-03T01:05:00Z"/>
+        </w:rPr>
+      </w:pPr>
+      <w:r>
+        <w:t>test result: ok. 0 passed; 0 failed; 0 ignored; 0 measured;</w:t>
+      </w:r>
+    </w:p>
+    <w:p>
+      <w:pPr>
+        <w:pStyle w:val="Code"/>
+        <w:rPr>
+          <w:del w:id="61" w:author="Carol Nichols" w:date="2025-10-02T21:05:00Z" w16du:dateUtc="2025-10-03T01:05:00Z"/>
+        </w:rPr>
+      </w:pPr>
+      <w:del w:id="62" w:author="Carol Nichols" w:date="2025-10-02T21:05:00Z" w16du:dateUtc="2025-10-03T01:05:00Z">
+        <w:r>
+          <w:delText xml:space="preserve"> </w:delText>
+        </w:r>
+      </w:del>
+      <w:r>
+        <w:t xml:space="preserve">0 </w:t>
       </w:r>
     </w:p>
     <w:p>
@@ -7126,9 +7176,28 @@
     <w:p>
       <w:pPr>
         <w:pStyle w:val="Code"/>
-      </w:pPr>
-      <w:r>
-        <w:t xml:space="preserve">test result: ok. 0 passed; 0 failed; 0 ignored; 0 measured; 0 </w:t>
+        <w:rPr>
+          <w:ins w:id="63" w:author="Carol Nichols" w:date="2025-10-02T21:05:00Z" w16du:dateUtc="2025-10-03T01:05:00Z"/>
+        </w:rPr>
+      </w:pPr>
+      <w:r>
+        <w:t>test result: ok. 0 passed; 0 failed; 0 ignored; 0 measured;</w:t>
+      </w:r>
+    </w:p>
+    <w:p>
+      <w:pPr>
+        <w:pStyle w:val="Code"/>
+        <w:rPr>
+          <w:del w:id="64" w:author="Carol Nichols" w:date="2025-10-02T21:05:00Z" w16du:dateUtc="2025-10-03T01:05:00Z"/>
+        </w:rPr>
+      </w:pPr>
+      <w:del w:id="65" w:author="Carol Nichols" w:date="2025-10-02T21:05:00Z" w16du:dateUtc="2025-10-03T01:05:00Z">
+        <w:r>
+          <w:delText xml:space="preserve"> </w:delText>
+        </w:r>
+      </w:del>
+      <w:r>
+        <w:t xml:space="preserve">0 </w:t>
       </w:r>
     </w:p>
     <w:p>
@@ -7179,7 +7248,7 @@
       <w:r>
         <w:t xml:space="preserve"> crate, and then the last section shows </w:t>
       </w:r>
-      <w:ins w:id="53" w:author="Audrey Doyle" w:date="2025-09-15T15:16:00Z" w16du:dateUtc="2025-09-15T19:16:00Z">
+      <w:ins w:id="66" w:author="Audrey Doyle" w:date="2025-09-15T15:16:00Z" w16du:dateUtc="2025-09-15T19:16:00Z">
         <w:r>
           <w:t xml:space="preserve">that </w:t>
         </w:r>
@@ -7281,9 +7350,29 @@
     <w:p>
       <w:pPr>
         <w:pStyle w:val="Code"/>
-      </w:pPr>
-      <w:r>
-        <w:t xml:space="preserve">test result: ok. 1 passed; 0 failed; 0 ignored; 0 measured; 0 </w:t>
+        <w:rPr>
+          <w:ins w:id="67" w:author="Carol Nichols" w:date="2025-10-02T21:06:00Z" w16du:dateUtc="2025-10-03T01:06:00Z"/>
+        </w:rPr>
+      </w:pPr>
+      <w:r>
+        <w:t>test result: ok. 1 passed; 0 failed; 0 ignored; 0 measured;</w:t>
+      </w:r>
+    </w:p>
+    <w:p>
+      <w:pPr>
+        <w:pStyle w:val="Code"/>
+        <w:rPr>
+          <w:del w:id="68" w:author="Carol Nichols" w:date="2025-10-02T21:06:00Z" w16du:dateUtc="2025-10-03T01:06:00Z"/>
+        </w:rPr>
+      </w:pPr>
+      <w:del w:id="69" w:author="Carol Nichols" w:date="2025-10-02T21:06:00Z" w16du:dateUtc="2025-10-03T01:06:00Z">
+        <w:r>
+          <w:lastRenderedPageBreak/>
+          <w:delText xml:space="preserve"> </w:delText>
+        </w:r>
+      </w:del>
+      <w:r>
+        <w:t xml:space="preserve">0 </w:t>
       </w:r>
     </w:p>
     <w:p>
@@ -7334,9 +7423,28 @@
     <w:p>
       <w:pPr>
         <w:pStyle w:val="Code"/>
-      </w:pPr>
-      <w:r>
-        <w:t xml:space="preserve">test result: ok. 0 passed; 0 failed; 0 ignored; 0 measured; 0 </w:t>
+        <w:rPr>
+          <w:ins w:id="70" w:author="Carol Nichols" w:date="2025-10-02T21:06:00Z" w16du:dateUtc="2025-10-03T01:06:00Z"/>
+        </w:rPr>
+      </w:pPr>
+      <w:r>
+        <w:t>test result: ok. 0 passed; 0 failed; 0 ignored; 0 measured;</w:t>
+      </w:r>
+    </w:p>
+    <w:p>
+      <w:pPr>
+        <w:pStyle w:val="Code"/>
+        <w:rPr>
+          <w:del w:id="71" w:author="Carol Nichols" w:date="2025-10-02T21:06:00Z" w16du:dateUtc="2025-10-03T01:06:00Z"/>
+        </w:rPr>
+      </w:pPr>
+      <w:del w:id="72" w:author="Carol Nichols" w:date="2025-10-02T21:06:00Z" w16du:dateUtc="2025-10-03T01:06:00Z">
+        <w:r>
+          <w:delText xml:space="preserve"> </w:delText>
+        </w:r>
+      </w:del>
+      <w:r>
+        <w:t xml:space="preserve">0 </w:t>
       </w:r>
     </w:p>
     <w:p>
@@ -7459,20 +7567,16 @@
         <w:pStyle w:val="Body"/>
       </w:pPr>
       <w:r>
-        <w:lastRenderedPageBreak/>
         <w:t xml:space="preserve">As your project grows, consider using a workspace: </w:t>
       </w:r>
-      <w:del w:id="54" w:author="Audrey Doyle" w:date="2025-09-15T15:16:00Z" w16du:dateUtc="2025-09-15T19:16:00Z">
+      <w:del w:id="73" w:author="Audrey Doyle" w:date="2025-09-15T15:16:00Z" w16du:dateUtc="2025-09-15T19:16:00Z">
         <w:r>
           <w:delText xml:space="preserve">it </w:delText>
         </w:r>
       </w:del>
-      <w:ins w:id="55" w:author="Audrey Doyle" w:date="2025-09-15T15:16:00Z" w16du:dateUtc="2025-09-15T19:16:00Z">
+      <w:ins w:id="74" w:author="Audrey Doyle" w:date="2025-09-15T15:16:00Z" w16du:dateUtc="2025-09-15T19:16:00Z">
         <w:r>
-          <w:t>I</w:t>
-        </w:r>
-        <w:r>
-          <w:t xml:space="preserve">t </w:t>
+          <w:t xml:space="preserve">It </w:t>
         </w:r>
       </w:ins>
       <w:r>
@@ -7492,11 +7596,11 @@
       <w:r>
         <w:fldChar w:fldCharType="end"/>
       </w:r>
-      <w:bookmarkStart w:id="56" w:name="_Toc206168691"/>
+      <w:bookmarkStart w:id="75" w:name="_Toc206168691"/>
       <w:r>
         <w:t>Installing Binaries with cargo install</w:t>
       </w:r>
-      <w:bookmarkEnd w:id="56"/>
+      <w:bookmarkEnd w:id="75"/>
     </w:p>
     <w:p>
       <w:pPr>
@@ -7535,7 +7639,7 @@
       <w:r>
         <w:t xml:space="preserve">Note that you can only install packages that have binary targets. A </w:t>
       </w:r>
-      <w:bookmarkStart w:id="57" w:name="_Hlk208841871"/>
+      <w:bookmarkStart w:id="76" w:name="_Hlk208841871"/>
       <w:r>
         <w:rPr>
           <w:rStyle w:val="Italic"/>
@@ -7545,7 +7649,7 @@
       <w:r>
         <w:t xml:space="preserve"> </w:t>
       </w:r>
-      <w:bookmarkEnd w:id="57"/>
+      <w:bookmarkEnd w:id="76"/>
       <w:r>
         <w:t xml:space="preserve">is the runnable program that is created if the crate has a </w:t>
       </w:r>
@@ -7623,7 +7727,7 @@
       <w:r>
         <w:t xml:space="preserve">Ensure that </w:t>
       </w:r>
-      <w:ins w:id="58" w:author="Audrey Doyle" w:date="2025-09-15T15:18:00Z" w16du:dateUtc="2025-09-15T19:18:00Z">
+      <w:ins w:id="77" w:author="Audrey Doyle" w:date="2025-09-15T15:18:00Z" w16du:dateUtc="2025-09-15T19:18:00Z">
         <w:r>
           <w:t xml:space="preserve">this </w:t>
         </w:r>
@@ -7655,218 +7759,218 @@
         <w:pStyle w:val="Body"/>
       </w:pPr>
       <w:r>
-        <w:fldChar w:fldCharType="begin"/>
-      </w:r>
-      <w:r>
-        <w:instrText xml:space="preserve"> XE "ripgrep" </w:instrText>
-      </w:r>
-      <w:r>
-        <w:fldChar w:fldCharType="end"/>
-      </w:r>
-      <w:r>
-        <w:t xml:space="preserve">For example, in </w:t>
-      </w:r>
-      <w:r>
-        <w:rPr>
-          <w:rStyle w:val="Xref"/>
-        </w:rPr>
-        <w:t>Chapter</w:t>
-      </w:r>
-      <w:r>
-        <w:rPr>
-          <w:rStyle w:val="Xref"/>
-        </w:rPr>
-        <w:t> </w:t>
-      </w:r>
-      <w:r>
-        <w:rPr>
-          <w:rStyle w:val="Xref"/>
-        </w:rPr>
-        <w:t>12</w:t>
-      </w:r>
-      <w:r>
-        <w:t xml:space="preserve"> we mentioned that there’s a Rust implementation of the </w:t>
-      </w:r>
-      <w:r>
-        <w:rPr>
-          <w:rStyle w:val="Literal"/>
-        </w:rPr>
-        <w:t>grep</w:t>
-      </w:r>
-      <w:r>
-        <w:t xml:space="preserve"> tool called </w:t>
-      </w:r>
-      <w:r>
-        <w:rPr>
-          <w:rStyle w:val="Literal"/>
-        </w:rPr>
-        <w:t>ripgrep</w:t>
-      </w:r>
-      <w:r>
-        <w:t xml:space="preserve"> for searching files. To install </w:t>
-      </w:r>
-      <w:r>
-        <w:rPr>
-          <w:rStyle w:val="Literal"/>
-        </w:rPr>
-        <w:t>ripgrep</w:t>
-      </w:r>
-      <w:r>
-        <w:t>, we can run the following:</w:t>
-      </w:r>
-    </w:p>
-    <w:p>
-      <w:pPr>
-        <w:pStyle w:val="Code"/>
-      </w:pPr>
-      <w:r>
-        <w:t xml:space="preserve">$ </w:t>
-      </w:r>
-      <w:r>
-        <w:rPr>
-          <w:rStyle w:val="LiteralBold"/>
-        </w:rPr>
-        <w:t>cargo install ripgrep</w:t>
-      </w:r>
-    </w:p>
-    <w:p>
-      <w:pPr>
-        <w:pStyle w:val="Code"/>
-      </w:pPr>
-      <w:r>
-        <w:t xml:space="preserve">    Updating crates.io index</w:t>
-      </w:r>
-    </w:p>
-    <w:p>
-      <w:pPr>
-        <w:pStyle w:val="Code"/>
-      </w:pPr>
-      <w:r>
-        <w:t xml:space="preserve">  Downloaded ripgrep v14.1.1</w:t>
-      </w:r>
-    </w:p>
-    <w:p>
-      <w:pPr>
-        <w:pStyle w:val="Code"/>
-      </w:pPr>
-      <w:r>
-        <w:t xml:space="preserve">  Downloaded 1 crate (213.6 KB) in 0.40s</w:t>
-      </w:r>
-    </w:p>
-    <w:p>
-      <w:pPr>
-        <w:pStyle w:val="Code"/>
-      </w:pPr>
-      <w:r>
-        <w:t xml:space="preserve">  Installing ripgrep v14.1.1</w:t>
-      </w:r>
-    </w:p>
-    <w:p>
-      <w:pPr>
-        <w:pStyle w:val="Code"/>
-      </w:pPr>
-      <w:r>
-        <w:rPr>
-          <w:rStyle w:val="LiteralItalic"/>
-        </w:rPr>
-        <w:t xml:space="preserve">   --snip--</w:t>
-      </w:r>
-    </w:p>
-    <w:p>
-      <w:pPr>
-        <w:pStyle w:val="Code"/>
-      </w:pPr>
-      <w:r>
-        <w:t xml:space="preserve">   Compiling grep v0.3.2</w:t>
-      </w:r>
-    </w:p>
-    <w:p>
-      <w:pPr>
-        <w:pStyle w:val="Code"/>
-      </w:pPr>
-      <w:r>
-        <w:t xml:space="preserve">    Finished `release` profile [optimized + debuginfo] target(s) in 6.73s</w:t>
-      </w:r>
-    </w:p>
-    <w:p>
-      <w:pPr>
-        <w:pStyle w:val="Code"/>
-      </w:pPr>
-      <w:r>
-        <w:t xml:space="preserve">  Installing ~/.cargo/bin/rg</w:t>
-      </w:r>
-    </w:p>
-    <w:p>
-      <w:pPr>
-        <w:pStyle w:val="Code"/>
-      </w:pPr>
-      <w:r>
-        <w:t xml:space="preserve">   Installed package `ripgrep v14.1.1` (executable `rg`)</w:t>
-      </w:r>
-    </w:p>
-    <w:p>
-      <w:pPr>
-        <w:pStyle w:val="Body"/>
-      </w:pPr>
-      <w:r>
-        <w:t xml:space="preserve">The second-to-last line of the output shows the location and the name of the installed binary, which in the case of </w:t>
-      </w:r>
-      <w:r>
-        <w:rPr>
-          <w:rStyle w:val="Literal"/>
-        </w:rPr>
-        <w:t>ripgrep</w:t>
-      </w:r>
-      <w:r>
-        <w:t xml:space="preserve"> is </w:t>
-      </w:r>
-      <w:r>
-        <w:rPr>
-          <w:rStyle w:val="Literal"/>
-        </w:rPr>
-        <w:t>rg</w:t>
-      </w:r>
-      <w:r>
-        <w:t xml:space="preserve">. As long as the installation directory is in your </w:t>
-      </w:r>
-      <w:r>
-        <w:rPr>
-          <w:rStyle w:val="Literal"/>
-        </w:rPr>
-        <w:t>$PATH</w:t>
-      </w:r>
-      <w:r>
-        <w:t xml:space="preserve">, as mentioned previously, you can then run </w:t>
-      </w:r>
-      <w:r>
-        <w:rPr>
-          <w:rStyle w:val="Literal"/>
-        </w:rPr>
-        <w:t>rg --help</w:t>
-      </w:r>
-      <w:r>
-        <w:t xml:space="preserve"> and start using a faster, Rustier tool for searching files!</w:t>
-      </w:r>
-    </w:p>
-    <w:p>
-      <w:pPr>
-        <w:pStyle w:val="HeadA"/>
-      </w:pPr>
-      <w:r>
         <w:lastRenderedPageBreak/>
         <w:fldChar w:fldCharType="begin"/>
       </w:r>
       <w:r>
+        <w:instrText xml:space="preserve"> XE "ripgrep" </w:instrText>
+      </w:r>
+      <w:r>
+        <w:fldChar w:fldCharType="end"/>
+      </w:r>
+      <w:r>
+        <w:t xml:space="preserve">For example, in </w:t>
+      </w:r>
+      <w:r>
+        <w:rPr>
+          <w:rStyle w:val="Xref"/>
+        </w:rPr>
+        <w:t>Chapter</w:t>
+      </w:r>
+      <w:r>
+        <w:rPr>
+          <w:rStyle w:val="Xref"/>
+        </w:rPr>
+        <w:t> </w:t>
+      </w:r>
+      <w:r>
+        <w:rPr>
+          <w:rStyle w:val="Xref"/>
+        </w:rPr>
+        <w:t>12</w:t>
+      </w:r>
+      <w:r>
+        <w:t xml:space="preserve"> we mentioned that there’s a Rust implementation of the </w:t>
+      </w:r>
+      <w:r>
+        <w:rPr>
+          <w:rStyle w:val="Literal"/>
+        </w:rPr>
+        <w:t>grep</w:t>
+      </w:r>
+      <w:r>
+        <w:t xml:space="preserve"> tool called </w:t>
+      </w:r>
+      <w:r>
+        <w:rPr>
+          <w:rStyle w:val="Literal"/>
+        </w:rPr>
+        <w:t>ripgrep</w:t>
+      </w:r>
+      <w:r>
+        <w:t xml:space="preserve"> for searching files. To install </w:t>
+      </w:r>
+      <w:r>
+        <w:rPr>
+          <w:rStyle w:val="Literal"/>
+        </w:rPr>
+        <w:t>ripgrep</w:t>
+      </w:r>
+      <w:r>
+        <w:t>, we can run the following:</w:t>
+      </w:r>
+    </w:p>
+    <w:p>
+      <w:pPr>
+        <w:pStyle w:val="Code"/>
+      </w:pPr>
+      <w:r>
+        <w:t xml:space="preserve">$ </w:t>
+      </w:r>
+      <w:r>
+        <w:rPr>
+          <w:rStyle w:val="LiteralBold"/>
+        </w:rPr>
+        <w:t>cargo install ripgrep</w:t>
+      </w:r>
+    </w:p>
+    <w:p>
+      <w:pPr>
+        <w:pStyle w:val="Code"/>
+      </w:pPr>
+      <w:r>
+        <w:t xml:space="preserve">    Updating crates.io index</w:t>
+      </w:r>
+    </w:p>
+    <w:p>
+      <w:pPr>
+        <w:pStyle w:val="Code"/>
+      </w:pPr>
+      <w:r>
+        <w:t xml:space="preserve">  Downloaded ripgrep v14.1.1</w:t>
+      </w:r>
+    </w:p>
+    <w:p>
+      <w:pPr>
+        <w:pStyle w:val="Code"/>
+      </w:pPr>
+      <w:r>
+        <w:t xml:space="preserve">  Downloaded 1 crate (213.6 KB) in 0.40s</w:t>
+      </w:r>
+    </w:p>
+    <w:p>
+      <w:pPr>
+        <w:pStyle w:val="Code"/>
+      </w:pPr>
+      <w:r>
+        <w:t xml:space="preserve">  Installing ripgrep v14.1.1</w:t>
+      </w:r>
+    </w:p>
+    <w:p>
+      <w:pPr>
+        <w:pStyle w:val="Code"/>
+      </w:pPr>
+      <w:r>
+        <w:rPr>
+          <w:rStyle w:val="LiteralItalic"/>
+        </w:rPr>
+        <w:t xml:space="preserve">   --snip--</w:t>
+      </w:r>
+    </w:p>
+    <w:p>
+      <w:pPr>
+        <w:pStyle w:val="Code"/>
+      </w:pPr>
+      <w:r>
+        <w:t xml:space="preserve">   Compiling grep v0.3.2</w:t>
+      </w:r>
+    </w:p>
+    <w:p>
+      <w:pPr>
+        <w:pStyle w:val="Code"/>
+      </w:pPr>
+      <w:r>
+        <w:t xml:space="preserve">    Finished `release` profile [optimized + debuginfo] target(s) in 6.73s</w:t>
+      </w:r>
+    </w:p>
+    <w:p>
+      <w:pPr>
+        <w:pStyle w:val="Code"/>
+      </w:pPr>
+      <w:r>
+        <w:t xml:space="preserve">  Installing ~/.cargo/bin/rg</w:t>
+      </w:r>
+    </w:p>
+    <w:p>
+      <w:pPr>
+        <w:pStyle w:val="Code"/>
+      </w:pPr>
+      <w:r>
+        <w:t xml:space="preserve">   Installed package `ripgrep v14.1.1` (executable `rg`)</w:t>
+      </w:r>
+    </w:p>
+    <w:p>
+      <w:pPr>
+        <w:pStyle w:val="Body"/>
+      </w:pPr>
+      <w:r>
+        <w:t xml:space="preserve">The second-to-last line of the output shows the location and the name of the installed binary, which in the case of </w:t>
+      </w:r>
+      <w:r>
+        <w:rPr>
+          <w:rStyle w:val="Literal"/>
+        </w:rPr>
+        <w:t>ripgrep</w:t>
+      </w:r>
+      <w:r>
+        <w:t xml:space="preserve"> is </w:t>
+      </w:r>
+      <w:r>
+        <w:rPr>
+          <w:rStyle w:val="Literal"/>
+        </w:rPr>
+        <w:t>rg</w:t>
+      </w:r>
+      <w:r>
+        <w:t xml:space="preserve">. As long as the installation directory is in your </w:t>
+      </w:r>
+      <w:r>
+        <w:rPr>
+          <w:rStyle w:val="Literal"/>
+        </w:rPr>
+        <w:t>$PATH</w:t>
+      </w:r>
+      <w:r>
+        <w:t xml:space="preserve">, as mentioned previously, you can then run </w:t>
+      </w:r>
+      <w:r>
+        <w:rPr>
+          <w:rStyle w:val="Literal"/>
+        </w:rPr>
+        <w:t>rg --help</w:t>
+      </w:r>
+      <w:r>
+        <w:t xml:space="preserve"> and start using a faster, Rustier tool for searching files!</w:t>
+      </w:r>
+    </w:p>
+    <w:p>
+      <w:pPr>
+        <w:pStyle w:val="HeadA"/>
+      </w:pPr>
+      <w:r>
+        <w:fldChar w:fldCharType="begin"/>
+      </w:r>
+      <w:r>
         <w:instrText xml:space="preserve"> XE "Cargo:extending with custom commands" </w:instrText>
       </w:r>
       <w:r>
         <w:fldChar w:fldCharType="end"/>
       </w:r>
-      <w:bookmarkStart w:id="59" w:name="_Toc206168692"/>
+      <w:bookmarkStart w:id="78" w:name="_Toc206168692"/>
       <w:r>
         <w:t>Extending Cargo with Custom Commands</w:t>
       </w:r>
-      <w:bookmarkEnd w:id="59"/>
+      <w:bookmarkEnd w:id="78"/>
     </w:p>
     <w:p>
       <w:pPr>
@@ -7875,7 +7979,7 @@
       <w:r>
         <w:t xml:space="preserve">Cargo is designed so </w:t>
       </w:r>
-      <w:ins w:id="60" w:author="Audrey Doyle" w:date="2025-09-15T15:18:00Z" w16du:dateUtc="2025-09-15T19:18:00Z">
+      <w:ins w:id="79" w:author="Audrey Doyle" w:date="2025-09-15T15:18:00Z" w16du:dateUtc="2025-09-15T19:18:00Z">
         <w:r>
           <w:t xml:space="preserve">that </w:t>
         </w:r>
@@ -7933,11 +8037,11 @@
       <w:pPr>
         <w:pStyle w:val="HeadA"/>
       </w:pPr>
-      <w:bookmarkStart w:id="61" w:name="_Toc206168693"/>
+      <w:bookmarkStart w:id="80" w:name="_Toc206168693"/>
       <w:r>
         <w:t>Summary</w:t>
       </w:r>
-      <w:bookmarkEnd w:id="61"/>
+      <w:bookmarkEnd w:id="80"/>
     </w:p>
     <w:p>
       <w:pPr>
@@ -13262,6 +13366,9 @@
 <w15:people xmlns:wpc="http://schemas.microsoft.com/office/word/2010/wordprocessingCanvas" xmlns:cx="http://schemas.microsoft.com/office/drawing/2014/chartex" xmlns:cx1="http://schemas.microsoft.com/office/drawing/2015/9/8/chartex" xmlns:cx2="http://schemas.microsoft.com/office/drawing/2015/10/21/chartex" xmlns:cx3="http://schemas.microsoft.com/office/drawing/2016/5/9/chartex" xmlns:cx4="http://schemas.microsoft.com/office/drawing/2016/5/10/chartex" xmlns:cx5="http://schemas.microsoft.com/office/drawing/2016/5/11/chartex" xmlns:cx6="http://schemas.microsoft.com/office/drawing/2016/5/12/chartex" xmlns:cx7="http://schemas.microsoft.com/office/drawing/2016/5/13/chartex" xmlns:cx8="http://schemas.microsoft.com/office/drawing/2016/5/14/chartex" xmlns:mc="http://schemas.openxmlformats.org/markup-compatibility/2006" xmlns:aink="http://schemas.microsoft.com/office/drawing/2016/ink" xmlns:am3d="http://schemas.microsoft.com/office/drawing/2017/model3d" xmlns:o="urn:schemas-microsoft-com:office:office" xmlns:oel="http://schemas.microsoft.com/office/2019/extlst" xmlns:r="http://schemas.openxmlformats.org/officeDocument/2006/relationships" xmlns:m="http://schemas.openxmlformats.org/officeDocument/2006/math" xmlns:v="urn:schemas-microsoft-com:vml" xmlns:wp14="http://schemas.microsoft.com/office/word/2010/wordprocessingDrawing" xmlns:wp="http://schemas.openxmlformats.org/drawingml/2006/wordprocessingDrawing" xmlns:w10="urn:schemas-microsoft-com:office:word" xmlns:w="http://schemas.openxmlformats.org/wordprocessingml/2006/main" xmlns:w14="http://schemas.microsoft.com/office/word/2010/wordml" xmlns:w15="http://schemas.microsoft.com/office/word/2012/wordml" xmlns:w16cex="http://schemas.microsoft.com/office/word/2018/wordml/cex" xmlns:w16cid="http://schemas.microsoft.com/office/word/2016/wordml/cid" xmlns:w16="http://schemas.microsoft.com/office/word/2018/wordml" xmlns:w16du="http://schemas.microsoft.com/office/word/2023/wordml/word16du" xmlns:w16sdtdh="http://schemas.microsoft.com/office/word/2020/wordml/sdtdatahash" xmlns:w16sdtfl="http://schemas.microsoft.com/office/word/2024/wordml/sdtformatlock" xmlns:w16se="http://schemas.microsoft.com/office/word/2015/wordml/symex" xmlns:wpg="http://schemas.microsoft.com/office/word/2010/wordprocessingGroup" xmlns:wpi="http://schemas.microsoft.com/office/word/2010/wordprocessingInk" xmlns:wne="http://schemas.microsoft.com/office/word/2006/wordml" xmlns:wps="http://schemas.microsoft.com/office/word/2010/wordprocessingShape" mc:Ignorable="w14 w15 w16se w16cid w16 w16cex w16sdtdh w16sdtfl w16du wp14">
   <w15:person w15:author="Audrey Doyle">
     <w15:presenceInfo w15:providerId="None" w15:userId="Audrey Doyle"/>
+  </w15:person>
+  <w15:person w15:author="Carol Nichols">
+    <w15:presenceInfo w15:providerId="None" w15:userId="Carol Nichols"/>
   </w15:person>
 </w15:people>
 </file>
@@ -13903,6 +14010,7 @@
   <w:style w:type="character" w:default="1" w:styleId="DefaultParagraphFont">
     <w:name w:val="Default Paragraph Font"/>
     <w:uiPriority w:val="1"/>
+    <w:semiHidden/>
     <w:unhideWhenUsed/>
   </w:style>
   <w:style w:type="table" w:default="1" w:styleId="TableNormal">

</xml_diff>